<commit_message>
day 4 (-50% ~)
</commit_message>
<xml_diff>
--- a/Zapiska_Okulich.docx
+++ b/Zapiska_Okulich.docx
@@ -776,7 +776,27 @@
           <w:u w:val="single"/>
           <w:lang w:eastAsia="ru-RU"/>
         </w:rPr>
-        <w:t xml:space="preserve"> Нистюк Ольга Александровна</w:t>
+        <w:t xml:space="preserve"> </w:t>
+      </w:r>
+      <w:proofErr w:type="spellStart"/>
+      <w:r>
+        <w:rPr>
+          <w:rFonts w:eastAsia="Times New Roman" w:cs="Times New Roman"/>
+          <w:szCs w:val="28"/>
+          <w:u w:val="single"/>
+          <w:lang w:eastAsia="ru-RU"/>
+        </w:rPr>
+        <w:t>Нистюк</w:t>
+      </w:r>
+      <w:proofErr w:type="spellEnd"/>
+      <w:r>
+        <w:rPr>
+          <w:rFonts w:eastAsia="Times New Roman" w:cs="Times New Roman"/>
+          <w:szCs w:val="28"/>
+          <w:u w:val="single"/>
+          <w:lang w:eastAsia="ru-RU"/>
+        </w:rPr>
+        <w:t xml:space="preserve"> Ольга Александровна</w:t>
       </w:r>
       <w:r>
         <w:rPr>
@@ -918,13 +938,23 @@
           <w:lang w:eastAsia="ru-RU"/>
         </w:rPr>
       </w:pPr>
-      <w:r>
-        <w:rPr>
-          <w:rFonts w:eastAsia="Times New Roman" w:cs="Times New Roman"/>
-          <w:szCs w:val="28"/>
-          <w:lang w:eastAsia="ru-RU"/>
-        </w:rPr>
-        <w:t>И.о. з</w:t>
+      <w:proofErr w:type="spellStart"/>
+      <w:r>
+        <w:rPr>
+          <w:rFonts w:eastAsia="Times New Roman" w:cs="Times New Roman"/>
+          <w:szCs w:val="28"/>
+          <w:lang w:eastAsia="ru-RU"/>
+        </w:rPr>
+        <w:t>И.о</w:t>
+      </w:r>
+      <w:proofErr w:type="spellEnd"/>
+      <w:r>
+        <w:rPr>
+          <w:rFonts w:eastAsia="Times New Roman" w:cs="Times New Roman"/>
+          <w:szCs w:val="28"/>
+          <w:lang w:eastAsia="ru-RU"/>
+        </w:rPr>
+        <w:t>. з</w:t>
       </w:r>
       <w:r>
         <w:rPr>
@@ -4196,7 +4226,7 @@
         <w:rPr>
           <w:lang w:eastAsia="ru-RU"/>
         </w:rPr>
-        <w:t xml:space="preserve"> игры, рецензии</w:t>
+        <w:t xml:space="preserve"> игры</w:t>
       </w:r>
       <w:r>
         <w:rPr>
@@ -4310,7 +4340,19 @@
         <w:rPr>
           <w:lang w:eastAsia="ru-RU"/>
         </w:rPr>
-        <w:t xml:space="preserve"> Для оплаты пользователь может добавлять свои способы оплаты, а также будет сгенерирован стандартный способ оплаты «кошелёк пользователя».</w:t>
+        <w:t xml:space="preserve"> Для оплаты пользователь может </w:t>
+      </w:r>
+      <w:r>
+        <w:rPr>
+          <w:lang w:eastAsia="ru-RU"/>
+        </w:rPr>
+        <w:t>использовать встроенный кошелёк или привязать карту</w:t>
+      </w:r>
+      <w:r>
+        <w:rPr>
+          <w:lang w:eastAsia="ru-RU"/>
+        </w:rPr>
+        <w:t>.</w:t>
       </w:r>
       <w:r>
         <w:rPr>
@@ -4329,37 +4371,55 @@
         <w:rPr>
           <w:lang w:eastAsia="ru-RU"/>
         </w:rPr>
-        <w:t>Разработчики будут иметь функционал для работы с компаниями. Приложение должно давать следующие возможности для работы с компанией: создания, удаления, входа, выхода.</w:t>
-      </w:r>
-      <w:r>
-        <w:rPr>
-          <w:lang w:eastAsia="ru-RU"/>
-        </w:rPr>
-        <w:t xml:space="preserve"> Приложение будет давать </w:t>
-      </w:r>
-      <w:r>
-        <w:rPr>
-          <w:lang w:eastAsia="ru-RU"/>
-        </w:rPr>
-        <w:t>возможность</w:t>
-      </w:r>
-      <w:r>
-        <w:rPr>
-          <w:lang w:eastAsia="ru-RU"/>
-        </w:rPr>
-        <w:t xml:space="preserve"> загрузки</w:t>
-      </w:r>
-      <w:r>
-        <w:rPr>
-          <w:lang w:eastAsia="ru-RU"/>
-        </w:rPr>
-        <w:t xml:space="preserve"> или обновления</w:t>
-      </w:r>
-      <w:r>
-        <w:rPr>
-          <w:lang w:eastAsia="ru-RU"/>
-        </w:rPr>
-        <w:t xml:space="preserve"> игры разработчиком от имени компании.</w:t>
+        <w:t xml:space="preserve">Разработчики будут иметь функционал для работы </w:t>
+      </w:r>
+      <w:r>
+        <w:rPr>
+          <w:lang w:eastAsia="ru-RU"/>
+        </w:rPr>
+        <w:t>с играми</w:t>
+      </w:r>
+      <w:r>
+        <w:rPr>
+          <w:lang w:eastAsia="ru-RU"/>
+        </w:rPr>
+        <w:t xml:space="preserve">. Приложение должно давать следующие возможности для работы </w:t>
+      </w:r>
+      <w:r>
+        <w:rPr>
+          <w:lang w:eastAsia="ru-RU"/>
+        </w:rPr>
+        <w:t>с играми: загрузка</w:t>
+      </w:r>
+      <w:r>
+        <w:rPr>
+          <w:lang w:eastAsia="ru-RU"/>
+        </w:rPr>
+        <w:t>, удалени</w:t>
+      </w:r>
+      <w:r>
+        <w:rPr>
+          <w:lang w:eastAsia="ru-RU"/>
+        </w:rPr>
+        <w:t>е</w:t>
+      </w:r>
+      <w:r>
+        <w:rPr>
+          <w:lang w:eastAsia="ru-RU"/>
+        </w:rPr>
+        <w:t xml:space="preserve">, </w:t>
+      </w:r>
+      <w:r>
+        <w:rPr>
+          <w:lang w:eastAsia="ru-RU"/>
+        </w:rPr>
+        <w:t>обновление, изменение</w:t>
+      </w:r>
+      <w:r>
+        <w:rPr>
+          <w:lang w:eastAsia="ru-RU"/>
+        </w:rPr>
+        <w:t>.</w:t>
       </w:r>
     </w:p>
     <w:p>
@@ -4396,9 +4456,9 @@
           <w:noProof/>
         </w:rPr>
         <w:drawing>
-          <wp:inline distT="0" distB="0" distL="0" distR="0" wp14:anchorId="4D05DAEE" wp14:editId="75979711">
-            <wp:extent cx="5384942" cy="3707130"/>
-            <wp:effectExtent l="19050" t="19050" r="25400" b="26670"/>
+          <wp:inline distT="0" distB="0" distL="0" distR="0" wp14:anchorId="4D05DAEE" wp14:editId="198A4E46">
+            <wp:extent cx="5116282" cy="3736611"/>
+            <wp:effectExtent l="19050" t="19050" r="27305" b="16510"/>
             <wp:docPr id="2" name="Рисунок 2"/>
             <wp:cNvGraphicFramePr>
               <a:graphicFrameLocks xmlns:a="http://schemas.openxmlformats.org/drawingml/2006/main" noChangeAspect="1"/>
@@ -4407,20 +4467,19 @@
               <a:graphicData uri="http://schemas.openxmlformats.org/drawingml/2006/picture">
                 <pic:pic xmlns:pic="http://schemas.openxmlformats.org/drawingml/2006/picture">
                   <pic:nvPicPr>
-                    <pic:cNvPr id="0" name="Picture 1"/>
+                    <pic:cNvPr id="2" name="Рисунок 2"/>
                     <pic:cNvPicPr>
                       <a:picLocks noChangeAspect="1" noChangeArrowheads="1"/>
                     </pic:cNvPicPr>
                   </pic:nvPicPr>
                   <pic:blipFill>
-                    <a:blip r:embed="rId10" cstate="print">
+                    <a:blip r:embed="rId10">
                       <a:extLst>
                         <a:ext uri="{28A0092B-C50C-407E-A947-70E740481C1C}">
                           <a14:useLocalDpi xmlns:a14="http://schemas.microsoft.com/office/drawing/2010/main" val="0"/>
                         </a:ext>
                       </a:extLst>
                     </a:blip>
-                    <a:srcRect/>
                     <a:stretch>
                       <a:fillRect/>
                     </a:stretch>
@@ -4428,7 +4487,7 @@
                   <pic:spPr bwMode="auto">
                     <a:xfrm>
                       <a:off x="0" y="0"/>
-                      <a:ext cx="5427766" cy="3736611"/>
+                      <a:ext cx="5116282" cy="3736611"/>
                     </a:xfrm>
                     <a:prstGeom prst="rect">
                       <a:avLst/>
@@ -4694,9 +4753,9 @@
           <w:noProof/>
         </w:rPr>
         <w:drawing>
-          <wp:inline distT="0" distB="0" distL="0" distR="0" wp14:anchorId="52BC02C1" wp14:editId="0BA8812B">
-            <wp:extent cx="6318043" cy="3167496"/>
-            <wp:effectExtent l="19050" t="19050" r="26035" b="13970"/>
+          <wp:inline distT="0" distB="0" distL="0" distR="0" wp14:anchorId="52BC02C1" wp14:editId="4529AF5E">
+            <wp:extent cx="5476475" cy="3167986"/>
+            <wp:effectExtent l="19050" t="19050" r="10160" b="13970"/>
             <wp:docPr id="9" name="Рисунок 9"/>
             <wp:cNvGraphicFramePr>
               <a:graphicFrameLocks xmlns:a="http://schemas.openxmlformats.org/drawingml/2006/main" noChangeAspect="1"/>
@@ -4705,7 +4764,7 @@
               <a:graphicData uri="http://schemas.openxmlformats.org/drawingml/2006/picture">
                 <pic:pic xmlns:pic="http://schemas.openxmlformats.org/drawingml/2006/picture">
                   <pic:nvPicPr>
-                    <pic:cNvPr id="0" name="Picture 15"/>
+                    <pic:cNvPr id="9" name="Рисунок 9"/>
                     <pic:cNvPicPr>
                       <a:picLocks noChangeAspect="1" noChangeArrowheads="1"/>
                     </pic:cNvPicPr>
@@ -4718,7 +4777,6 @@
                         </a:ext>
                       </a:extLst>
                     </a:blip>
-                    <a:srcRect/>
                     <a:stretch>
                       <a:fillRect/>
                     </a:stretch>
@@ -4726,7 +4784,7 @@
                   <pic:spPr bwMode="auto">
                     <a:xfrm>
                       <a:off x="0" y="0"/>
-                      <a:ext cx="6319020" cy="3167986"/>
+                      <a:ext cx="5476475" cy="3167986"/>
                     </a:xfrm>
                     <a:prstGeom prst="rect">
                       <a:avLst/>
@@ -4781,7 +4839,19 @@
         <w:rPr>
           <w:lang w:eastAsia="ru-RU"/>
         </w:rPr>
-        <w:t>Таким образом, диаграмма показывает связи между таблицами и полями, а также отношения между ними, такие как связи "один-ко-одному", "один-ко-многим". Например</w:t>
+        <w:t>Таким образом, диаграмма показывает связи между таблицами и полями, а также отношения между ними, такие как связи</w:t>
+      </w:r>
+      <w:r>
+        <w:rPr>
+          <w:lang w:eastAsia="ru-RU"/>
+        </w:rPr>
+        <w:t xml:space="preserve"> </w:t>
+      </w:r>
+      <w:r>
+        <w:rPr>
+          <w:lang w:eastAsia="ru-RU"/>
+        </w:rPr>
+        <w:t>"один-ко-многим". Например</w:t>
       </w:r>
       <w:r>
         <w:rPr>
@@ -4853,7 +4923,7 @@
         <w:rPr>
           <w:lang w:val="en-US" w:eastAsia="ru-RU"/>
         </w:rPr>
-        <w:t>ComponyMember</w:t>
+        <w:t>PaymentMethod</w:t>
       </w:r>
       <w:r>
         <w:rPr>
@@ -4865,42 +4935,24 @@
         <w:rPr>
           <w:lang w:val="en-US" w:eastAsia="ru-RU"/>
         </w:rPr>
-        <w:t>UserWallet</w:t>
+        <w:t>Review</w:t>
       </w:r>
       <w:r>
         <w:rPr>
           <w:lang w:val="en-US" w:eastAsia="ru-RU"/>
         </w:rPr>
-        <w:t xml:space="preserve">, </w:t>
+        <w:t>, Game</w:t>
       </w:r>
       <w:r>
         <w:rPr>
           <w:lang w:val="en-US" w:eastAsia="ru-RU"/>
         </w:rPr>
-        <w:t>PaymentMethod</w:t>
+        <w:t>.</w:t>
       </w:r>
       <w:r>
         <w:rPr>
           <w:lang w:val="en-US" w:eastAsia="ru-RU"/>
         </w:rPr>
-        <w:t xml:space="preserve">, </w:t>
-      </w:r>
-      <w:r>
-        <w:rPr>
-          <w:lang w:val="en-US" w:eastAsia="ru-RU"/>
-        </w:rPr>
-        <w:t>Review</w:t>
-      </w:r>
-      <w:r>
-        <w:rPr>
-          <w:lang w:val="en-US" w:eastAsia="ru-RU"/>
-        </w:rPr>
-        <w:t>.</w:t>
-      </w:r>
-      <w:r>
-        <w:rPr>
-          <w:lang w:val="en-US" w:eastAsia="ru-RU"/>
-        </w:rPr>
         <w:t xml:space="preserve"> </w:t>
       </w:r>
     </w:p>
@@ -4914,18 +4966,18 @@
         <w:rPr>
           <w:lang w:eastAsia="ru-RU"/>
         </w:rPr>
+        <w:t>Для того понимания структуры данного приложения и как его разворачивать нам может помочь диаграмма развертывания. Данная диаграмма показана на рисунке 2.2.</w:t>
+      </w:r>
+    </w:p>
+    <w:p>
+      <w:pPr>
+        <w:pStyle w:val="ac"/>
+      </w:pPr>
+      <w:r>
+        <w:rPr>
+          <w:noProof/>
+        </w:rPr>
         <w:lastRenderedPageBreak/>
-        <w:t>Для того понимания структуры данного приложения и как его разворачивать нам может помочь диаграмма развертывания. Данная диаграмма показана на рисунке 2.2.</w:t>
-      </w:r>
-    </w:p>
-    <w:p>
-      <w:pPr>
-        <w:pStyle w:val="ac"/>
-      </w:pPr>
-      <w:r>
-        <w:rPr>
-          <w:noProof/>
-        </w:rPr>
         <w:drawing>
           <wp:inline distT="0" distB="0" distL="0" distR="0" wp14:anchorId="1BC41120" wp14:editId="63D8942E">
             <wp:extent cx="6336030" cy="1801661"/>
@@ -5002,7 +5054,21 @@
         <w:rPr>
           <w:lang w:eastAsia="ru-RU"/>
         </w:rPr>
-        <w:t xml:space="preserve">По данной диаграмме развертывания видно, что наше веб-приложение состоит из трех основных частей. Первая часть – это клиентская часть нашего приложения. Эта часть реализована при помощи одноименной библиотеки для языка программирования JavaScript ReactJS. Данная </w:t>
+        <w:t xml:space="preserve">По данной диаграмме развертывания видно, что наше веб-приложение состоит из трех основных частей. Первая часть – это клиентская часть нашего приложения. Эта часть реализована при помощи одноименной библиотеки для языка программирования JavaScript </w:t>
+      </w:r>
+      <w:proofErr w:type="spellStart"/>
+      <w:r>
+        <w:rPr>
+          <w:lang w:eastAsia="ru-RU"/>
+        </w:rPr>
+        <w:t>ReactJS</w:t>
+      </w:r>
+      <w:proofErr w:type="spellEnd"/>
+      <w:r>
+        <w:rPr>
+          <w:lang w:eastAsia="ru-RU"/>
+        </w:rPr>
+        <w:t xml:space="preserve">. Данная </w:t>
       </w:r>
       <w:r>
         <w:rPr>
@@ -5026,7 +5092,35 @@
         <w:rPr>
           <w:lang w:eastAsia="ru-RU"/>
         </w:rPr>
-        <w:t xml:space="preserve"> к серверной части приложения. Также оно будет отправлять и получать сообщения по протоколу WebSocket. Вторая часть данного веб-приложения – это серверная часть, разработанная на платформе NodeJS при помощи фреймворка</w:t>
+        <w:t xml:space="preserve"> к серверной части приложения. Также оно будет отправлять и получать сообщения по протоколу </w:t>
+      </w:r>
+      <w:proofErr w:type="spellStart"/>
+      <w:r>
+        <w:rPr>
+          <w:lang w:eastAsia="ru-RU"/>
+        </w:rPr>
+        <w:t>WebSocket</w:t>
+      </w:r>
+      <w:proofErr w:type="spellEnd"/>
+      <w:r>
+        <w:rPr>
+          <w:lang w:eastAsia="ru-RU"/>
+        </w:rPr>
+        <w:t xml:space="preserve">. Вторая часть данного веб-приложения – это серверная часть, разработанная на платформе </w:t>
+      </w:r>
+      <w:proofErr w:type="spellStart"/>
+      <w:r>
+        <w:rPr>
+          <w:lang w:eastAsia="ru-RU"/>
+        </w:rPr>
+        <w:t>NodeJS</w:t>
+      </w:r>
+      <w:proofErr w:type="spellEnd"/>
+      <w:r>
+        <w:rPr>
+          <w:lang w:eastAsia="ru-RU"/>
+        </w:rPr>
+        <w:t xml:space="preserve"> при помощи фреймворка</w:t>
       </w:r>
       <w:r>
         <w:rPr>
@@ -5044,7 +5138,35 @@
         <w:rPr>
           <w:lang w:eastAsia="ru-RU"/>
         </w:rPr>
-        <w:t>, который позволяет построить структуру из всех основных модулей нашего приложения. Данная часть приложения будет обращаться к базе данных по протоколу TCP. Обращение к базе данных будет упрощено за счет использования ORM модуля – Prisma, который позволит нам создать абстракцию над объектами базы данных. Третья часть нашего приложения – это сам сервер базы данных PostgreSQL, который будет отвечать за хранение всех данных, способствующих работе нашего приложения.</w:t>
+        <w:t xml:space="preserve">, который позволяет построить структуру из всех основных модулей нашего приложения. Данная часть приложения будет обращаться к базе данных по протоколу TCP. Обращение к базе данных будет упрощено за счет использования ORM модуля – </w:t>
+      </w:r>
+      <w:proofErr w:type="spellStart"/>
+      <w:r>
+        <w:rPr>
+          <w:lang w:eastAsia="ru-RU"/>
+        </w:rPr>
+        <w:t>Prisma</w:t>
+      </w:r>
+      <w:proofErr w:type="spellEnd"/>
+      <w:r>
+        <w:rPr>
+          <w:lang w:eastAsia="ru-RU"/>
+        </w:rPr>
+        <w:t xml:space="preserve">, который позволит нам создать абстракцию над объектами базы данных. Третья часть нашего приложения – это сам сервер базы данных </w:t>
+      </w:r>
+      <w:proofErr w:type="spellStart"/>
+      <w:r>
+        <w:rPr>
+          <w:lang w:eastAsia="ru-RU"/>
+        </w:rPr>
+        <w:t>PostgreSQL</w:t>
+      </w:r>
+      <w:proofErr w:type="spellEnd"/>
+      <w:r>
+        <w:rPr>
+          <w:lang w:eastAsia="ru-RU"/>
+        </w:rPr>
+        <w:t>, который будет отвечать за хранение всех данных, способствующих работе нашего приложения.</w:t>
       </w:r>
     </w:p>
     <w:p>
@@ -5092,7 +5214,21 @@
         <w:rPr>
           <w:lang w:eastAsia="ru-RU"/>
         </w:rPr>
-        <w:t>В данном разделе рассмотрели структуру базы данных PostgreSQL, ее основные сущности и как они связаны. Также рассмотрели, какие есть основные части нашего веб-приложения, точнее, во что оно развертывается.</w:t>
+        <w:t xml:space="preserve">В данном разделе рассмотрели структуру базы данных </w:t>
+      </w:r>
+      <w:proofErr w:type="spellStart"/>
+      <w:r>
+        <w:rPr>
+          <w:lang w:eastAsia="ru-RU"/>
+        </w:rPr>
+        <w:t>PostgreSQL</w:t>
+      </w:r>
+      <w:proofErr w:type="spellEnd"/>
+      <w:r>
+        <w:rPr>
+          <w:lang w:eastAsia="ru-RU"/>
+        </w:rPr>
+        <w:t>, ее основные сущности и как они связаны. Также рассмотрели, какие есть основные части нашего веб-приложения, точнее, во что оно развертывается.</w:t>
       </w:r>
     </w:p>
     <w:sectPr>

</xml_diff>

<commit_message>
doc 1.0, and some fixes
</commit_message>
<xml_diff>
--- a/Zapiska_Okulich.docx
+++ b/Zapiska_Okulich.docx
@@ -3249,12 +3249,26 @@
       </w:r>
     </w:p>
     <w:p>
+      <w:pPr>
+        <w:pStyle w:val="ab"/>
+        <w:numPr>
+          <w:ilvl w:val="0"/>
+          <w:numId w:val="9"/>
+        </w:numPr>
+        <w:ind w:left="993" w:hanging="283"/>
+      </w:pPr>
       <w:r>
         <w:t>Основные требования к приложению:</w:t>
       </w:r>
     </w:p>
     <w:p>
       <w:pPr>
+        <w:pStyle w:val="ab"/>
+        <w:numPr>
+          <w:ilvl w:val="0"/>
+          <w:numId w:val="9"/>
+        </w:numPr>
+        <w:ind w:left="993" w:hanging="283"/>
         <w:rPr>
           <w:szCs w:val="28"/>
         </w:rPr>
@@ -3268,6 +3282,12 @@
     </w:p>
     <w:p>
       <w:pPr>
+        <w:pStyle w:val="ab"/>
+        <w:numPr>
+          <w:ilvl w:val="0"/>
+          <w:numId w:val="9"/>
+        </w:numPr>
+        <w:ind w:left="993" w:hanging="283"/>
         <w:rPr>
           <w:szCs w:val="28"/>
         </w:rPr>
@@ -3281,6 +3301,12 @@
     </w:p>
     <w:p>
       <w:pPr>
+        <w:pStyle w:val="ab"/>
+        <w:numPr>
+          <w:ilvl w:val="0"/>
+          <w:numId w:val="9"/>
+        </w:numPr>
+        <w:ind w:left="993" w:hanging="283"/>
         <w:rPr>
           <w:szCs w:val="28"/>
         </w:rPr>
@@ -3294,6 +3320,12 @@
     </w:p>
     <w:p>
       <w:pPr>
+        <w:pStyle w:val="ab"/>
+        <w:numPr>
+          <w:ilvl w:val="0"/>
+          <w:numId w:val="9"/>
+        </w:numPr>
+        <w:ind w:left="993" w:hanging="283"/>
         <w:rPr>
           <w:szCs w:val="28"/>
         </w:rPr>
@@ -3307,6 +3339,12 @@
     </w:p>
     <w:p>
       <w:pPr>
+        <w:pStyle w:val="ab"/>
+        <w:numPr>
+          <w:ilvl w:val="0"/>
+          <w:numId w:val="9"/>
+        </w:numPr>
+        <w:ind w:left="993" w:hanging="283"/>
         <w:rPr>
           <w:szCs w:val="28"/>
         </w:rPr>
@@ -3320,6 +3358,12 @@
     </w:p>
     <w:p>
       <w:pPr>
+        <w:pStyle w:val="ab"/>
+        <w:numPr>
+          <w:ilvl w:val="0"/>
+          <w:numId w:val="9"/>
+        </w:numPr>
+        <w:ind w:left="993" w:hanging="283"/>
         <w:rPr>
           <w:szCs w:val="28"/>
         </w:rPr>
@@ -3333,6 +3377,12 @@
     </w:p>
     <w:p>
       <w:pPr>
+        <w:pStyle w:val="ab"/>
+        <w:numPr>
+          <w:ilvl w:val="0"/>
+          <w:numId w:val="9"/>
+        </w:numPr>
+        <w:ind w:left="993" w:hanging="283"/>
         <w:rPr>
           <w:szCs w:val="28"/>
         </w:rPr>
@@ -3341,13 +3391,7 @@
         <w:rPr>
           <w:szCs w:val="28"/>
         </w:rPr>
-        <w:t>о</w:t>
-      </w:r>
-      <w:r>
-        <w:rPr>
-          <w:szCs w:val="28"/>
-        </w:rPr>
-        <w:t>беспечивает возможность оценки игры.</w:t>
+        <w:t>обеспечивает возможность оценки игры.</w:t>
       </w:r>
     </w:p>
     <w:p>
@@ -8283,9 +8327,6 @@
                               <w:pStyle w:val="af0"/>
                             </w:pPr>
                             <w:r>
-                              <w:rPr>
-                                <w:lang w:val="ru-RU"/>
-                              </w:rPr>
                               <w:t xml:space="preserve">  </w:t>
                             </w:r>
                             <w:proofErr w:type="gramStart"/>
@@ -8674,9 +8715,6 @@
                         <w:pStyle w:val="af0"/>
                       </w:pPr>
                       <w:r>
-                        <w:rPr>
-                          <w:lang w:val="ru-RU"/>
-                        </w:rPr>
                         <w:t xml:space="preserve">  </w:t>
                       </w:r>
                       <w:proofErr w:type="gramStart"/>
@@ -18097,7 +18135,7 @@
         <w:pStyle w:val="ad"/>
         <w:spacing w:before="240"/>
         <w:rPr>
-          <w:lang w:val="en-US" w:eastAsia="ru-RU"/>
+          <w:lang w:eastAsia="ru-RU"/>
         </w:rPr>
       </w:pPr>
       <w:r>
@@ -19292,19 +19330,7 @@
         <w:rPr>
           <w:lang w:eastAsia="ru-RU"/>
         </w:rPr>
-        <w:t xml:space="preserve">токены если с ними что не так-то выбрасывает исключение. Если же </w:t>
-      </w:r>
-      <w:r>
-        <w:rPr>
-          <w:lang w:eastAsia="ru-RU"/>
-        </w:rPr>
-        <w:t>аутентификаци</w:t>
-      </w:r>
-      <w:r>
-        <w:rPr>
-          <w:lang w:eastAsia="ru-RU"/>
-        </w:rPr>
-        <w:t xml:space="preserve">я </w:t>
+        <w:t xml:space="preserve">токены если с ними что не так-то выбрасывает исключение. Если же аутентификация </w:t>
       </w:r>
       <w:r>
         <w:rPr>
@@ -20032,25 +20058,7 @@
         <w:rPr>
           <w:lang w:eastAsia="ru-RU"/>
         </w:rPr>
-        <w:t>Листинг 3.1</w:t>
-      </w:r>
-      <w:r>
-        <w:rPr>
-          <w:lang w:eastAsia="ru-RU"/>
-        </w:rPr>
-        <w:t>1</w:t>
-      </w:r>
-      <w:r>
-        <w:rPr>
-          <w:lang w:eastAsia="ru-RU"/>
-        </w:rPr>
-        <w:t xml:space="preserve"> – </w:t>
-      </w:r>
-      <w:r>
-        <w:rPr>
-          <w:lang w:eastAsia="ru-RU"/>
-        </w:rPr>
-        <w:t>Вспомогательные класс</w:t>
+        <w:t>Листинг 3.11 – Вспомогательные класс</w:t>
       </w:r>
     </w:p>
     <w:p>
@@ -20447,25 +20455,7 @@
         <w:rPr>
           <w:lang w:eastAsia="ru-RU"/>
         </w:rPr>
-        <w:t>Листинг 3.1</w:t>
-      </w:r>
-      <w:r>
-        <w:rPr>
-          <w:lang w:eastAsia="ru-RU"/>
-        </w:rPr>
-        <w:t>2</w:t>
-      </w:r>
-      <w:r>
-        <w:rPr>
-          <w:lang w:eastAsia="ru-RU"/>
-        </w:rPr>
-        <w:t xml:space="preserve"> – </w:t>
-      </w:r>
-      <w:r>
-        <w:rPr>
-          <w:lang w:eastAsia="ru-RU"/>
-        </w:rPr>
-        <w:t xml:space="preserve">Абстрактный класс </w:t>
+        <w:t xml:space="preserve">Листинг 3.12 – Абстрактный класс </w:t>
       </w:r>
       <w:proofErr w:type="spellStart"/>
       <w:r>
@@ -21415,6 +21405,12 @@
         <w:rPr>
           <w:lang w:eastAsia="ru-RU"/>
         </w:rPr>
+        <w:t xml:space="preserve">3.3 </w:t>
+      </w:r>
+      <w:r>
+        <w:rPr>
+          <w:lang w:eastAsia="ru-RU"/>
+        </w:rPr>
         <w:t>Вывод</w:t>
       </w:r>
       <w:bookmarkEnd w:id="16"/>
@@ -21492,11 +21488,2350 @@
     </w:p>
     <w:p>
       <w:pPr>
+        <w:pStyle w:val="1"/>
         <w:rPr>
           <w:lang w:eastAsia="ru-RU"/>
         </w:rPr>
       </w:pPr>
+      <w:r>
+        <w:rPr>
+          <w:lang w:eastAsia="ru-RU"/>
+        </w:rPr>
+        <w:lastRenderedPageBreak/>
+        <w:t xml:space="preserve">4 </w:t>
+      </w:r>
+      <w:r>
+        <w:rPr>
+          <w:lang w:eastAsia="ru-RU"/>
+        </w:rPr>
+        <w:t xml:space="preserve">Тестирование </w:t>
+      </w:r>
+      <w:r>
+        <w:rPr>
+          <w:lang w:val="en-US" w:eastAsia="ru-RU"/>
+        </w:rPr>
+        <w:t>web</w:t>
+      </w:r>
+      <w:r>
+        <w:rPr>
+          <w:lang w:eastAsia="ru-RU"/>
+        </w:rPr>
+        <w:t>-приложения</w:t>
+      </w:r>
     </w:p>
+    <w:p>
+      <w:pPr>
+        <w:pStyle w:val="2"/>
+        <w:rPr>
+          <w:lang w:eastAsia="ru-RU"/>
+        </w:rPr>
+      </w:pPr>
+      <w:r>
+        <w:rPr>
+          <w:lang w:eastAsia="ru-RU"/>
+        </w:rPr>
+        <w:t xml:space="preserve">4.1 </w:t>
+      </w:r>
+      <w:r>
+        <w:rPr>
+          <w:lang w:eastAsia="ru-RU"/>
+        </w:rPr>
+        <w:t xml:space="preserve">Тестирование </w:t>
+      </w:r>
+      <w:r>
+        <w:rPr>
+          <w:lang w:val="en-US" w:eastAsia="ru-RU"/>
+        </w:rPr>
+        <w:t>web</w:t>
+      </w:r>
+      <w:r>
+        <w:rPr>
+          <w:lang w:eastAsia="ru-RU"/>
+        </w:rPr>
+        <w:t>-приложения</w:t>
+      </w:r>
+    </w:p>
+    <w:p>
+      <w:pPr>
+        <w:rPr>
+          <w:lang w:eastAsia="ru-RU"/>
+        </w:rPr>
+      </w:pPr>
+      <w:r>
+        <w:rPr>
+          <w:lang w:eastAsia="ru-RU"/>
+        </w:rPr>
+        <w:t xml:space="preserve">Вначале нужно протестировать форму регистрации, введя неверные данные, а именно </w:t>
+      </w:r>
+      <w:r>
+        <w:rPr>
+          <w:lang w:eastAsia="ru-RU"/>
+        </w:rPr>
+        <w:t>запишем поле почты не правильные данные</w:t>
+      </w:r>
+      <w:r>
+        <w:rPr>
+          <w:lang w:eastAsia="ru-RU"/>
+        </w:rPr>
+        <w:t xml:space="preserve">. </w:t>
+      </w:r>
+      <w:r>
+        <w:rPr>
+          <w:lang w:eastAsia="ru-RU"/>
+        </w:rPr>
+        <w:t>Ожидаем оповещение об неправильно ведённых данных</w:t>
+      </w:r>
+      <w:r>
+        <w:rPr>
+          <w:lang w:eastAsia="ru-RU"/>
+        </w:rPr>
+        <w:t xml:space="preserve"> в поле почты</w:t>
+      </w:r>
+      <w:r>
+        <w:rPr>
+          <w:lang w:eastAsia="ru-RU"/>
+        </w:rPr>
+        <w:t>. Результат проделанного теста показан на рисунке 4.1.</w:t>
+      </w:r>
+    </w:p>
+    <w:p>
+      <w:pPr>
+        <w:pStyle w:val="ac"/>
+      </w:pPr>
+      <w:r>
+        <w:rPr>
+          <w:noProof/>
+        </w:rPr>
+        <w:drawing>
+          <wp:inline distT="0" distB="0" distL="0" distR="0" wp14:anchorId="4F1B4061" wp14:editId="7447D0C4">
+            <wp:extent cx="5604510" cy="2543049"/>
+            <wp:effectExtent l="19050" t="19050" r="15240" b="10160"/>
+            <wp:docPr id="28" name="Рисунок 28"/>
+            <wp:cNvGraphicFramePr>
+              <a:graphicFrameLocks xmlns:a="http://schemas.openxmlformats.org/drawingml/2006/main" noChangeAspect="1"/>
+            </wp:cNvGraphicFramePr>
+            <a:graphic xmlns:a="http://schemas.openxmlformats.org/drawingml/2006/main">
+              <a:graphicData uri="http://schemas.openxmlformats.org/drawingml/2006/picture">
+                <pic:pic xmlns:pic="http://schemas.openxmlformats.org/drawingml/2006/picture">
+                  <pic:nvPicPr>
+                    <pic:cNvPr id="1" name=""/>
+                    <pic:cNvPicPr/>
+                  </pic:nvPicPr>
+                  <pic:blipFill>
+                    <a:blip r:embed="rId13"/>
+                    <a:stretch>
+                      <a:fillRect/>
+                    </a:stretch>
+                  </pic:blipFill>
+                  <pic:spPr>
+                    <a:xfrm>
+                      <a:off x="0" y="0"/>
+                      <a:ext cx="5611628" cy="2546279"/>
+                    </a:xfrm>
+                    <a:prstGeom prst="rect">
+                      <a:avLst/>
+                    </a:prstGeom>
+                    <a:ln>
+                      <a:solidFill>
+                        <a:schemeClr val="tx1"/>
+                      </a:solidFill>
+                    </a:ln>
+                  </pic:spPr>
+                </pic:pic>
+              </a:graphicData>
+            </a:graphic>
+          </wp:inline>
+        </w:drawing>
+      </w:r>
+    </w:p>
+    <w:p>
+      <w:pPr>
+        <w:pStyle w:val="ad"/>
+        <w:rPr>
+          <w:lang w:eastAsia="ru-RU"/>
+        </w:rPr>
+      </w:pPr>
+      <w:r>
+        <w:rPr>
+          <w:lang w:eastAsia="ru-RU"/>
+        </w:rPr>
+        <w:t>Рисунок 4.1 – Тест формы регистрации</w:t>
+      </w:r>
+    </w:p>
+    <w:p>
+      <w:pPr>
+        <w:pStyle w:val="a9"/>
+        <w:rPr>
+          <w:spacing w:val="-4"/>
+        </w:rPr>
+      </w:pPr>
+      <w:r>
+        <w:rPr>
+          <w:spacing w:val="-4"/>
+        </w:rPr>
+        <w:t>По картинке 4.1 видно, что система отработала правильно и указала на ошибку.</w:t>
+      </w:r>
+    </w:p>
+    <w:p>
+      <w:pPr>
+        <w:rPr>
+          <w:lang w:eastAsia="ru-RU"/>
+        </w:rPr>
+      </w:pPr>
+      <w:r>
+        <w:rPr>
+          <w:lang w:eastAsia="ru-RU"/>
+        </w:rPr>
+        <w:t xml:space="preserve">Второй тест будет связан с загрузкой игры на сайт. </w:t>
+      </w:r>
+      <w:r>
+        <w:rPr>
+          <w:lang w:eastAsia="ru-RU"/>
+        </w:rPr>
+        <w:t xml:space="preserve">Если </w:t>
+      </w:r>
+      <w:r>
+        <w:rPr>
+          <w:lang w:eastAsia="ru-RU"/>
+        </w:rPr>
+        <w:t>указать не правильную цену, то редактор не должен разрешить нам перейти на следующий этап загрузки игры.</w:t>
+      </w:r>
+      <w:r>
+        <w:rPr>
+          <w:lang w:eastAsia="ru-RU"/>
+        </w:rPr>
+        <w:t xml:space="preserve"> </w:t>
+      </w:r>
+      <w:r>
+        <w:rPr>
+          <w:lang w:eastAsia="ru-RU"/>
+        </w:rPr>
+        <w:t>Результат проделанного теста показан на рисунке 4.</w:t>
+      </w:r>
+      <w:r>
+        <w:rPr>
+          <w:lang w:eastAsia="ru-RU"/>
+        </w:rPr>
+        <w:t>2</w:t>
+      </w:r>
+      <w:r>
+        <w:rPr>
+          <w:lang w:eastAsia="ru-RU"/>
+        </w:rPr>
+        <w:t>.</w:t>
+      </w:r>
+    </w:p>
+    <w:p>
+      <w:pPr>
+        <w:pStyle w:val="ac"/>
+      </w:pPr>
+      <w:r>
+        <w:rPr>
+          <w:noProof/>
+        </w:rPr>
+        <w:drawing>
+          <wp:inline distT="0" distB="0" distL="0" distR="0" wp14:anchorId="189C0BCD" wp14:editId="59711266">
+            <wp:extent cx="5589270" cy="2517211"/>
+            <wp:effectExtent l="19050" t="19050" r="11430" b="16510"/>
+            <wp:docPr id="32" name="Рисунок 32"/>
+            <wp:cNvGraphicFramePr>
+              <a:graphicFrameLocks xmlns:a="http://schemas.openxmlformats.org/drawingml/2006/main" noChangeAspect="1"/>
+            </wp:cNvGraphicFramePr>
+            <a:graphic xmlns:a="http://schemas.openxmlformats.org/drawingml/2006/main">
+              <a:graphicData uri="http://schemas.openxmlformats.org/drawingml/2006/picture">
+                <pic:pic xmlns:pic="http://schemas.openxmlformats.org/drawingml/2006/picture">
+                  <pic:nvPicPr>
+                    <pic:cNvPr id="32" name="Рисунок 32"/>
+                    <pic:cNvPicPr/>
+                  </pic:nvPicPr>
+                  <pic:blipFill>
+                    <a:blip r:embed="rId14" cstate="print">
+                      <a:extLst>
+                        <a:ext uri="{28A0092B-C50C-407E-A947-70E740481C1C}">
+                          <a14:useLocalDpi xmlns:a14="http://schemas.microsoft.com/office/drawing/2010/main" val="0"/>
+                        </a:ext>
+                      </a:extLst>
+                    </a:blip>
+                    <a:stretch>
+                      <a:fillRect/>
+                    </a:stretch>
+                  </pic:blipFill>
+                  <pic:spPr>
+                    <a:xfrm>
+                      <a:off x="0" y="0"/>
+                      <a:ext cx="5594728" cy="2519669"/>
+                    </a:xfrm>
+                    <a:prstGeom prst="rect">
+                      <a:avLst/>
+                    </a:prstGeom>
+                    <a:ln>
+                      <a:solidFill>
+                        <a:schemeClr val="tx1"/>
+                      </a:solidFill>
+                    </a:ln>
+                  </pic:spPr>
+                </pic:pic>
+              </a:graphicData>
+            </a:graphic>
+          </wp:inline>
+        </w:drawing>
+      </w:r>
+    </w:p>
+    <w:p>
+      <w:pPr>
+        <w:pStyle w:val="ad"/>
+        <w:rPr>
+          <w:lang w:eastAsia="ru-RU"/>
+        </w:rPr>
+      </w:pPr>
+      <w:r>
+        <w:rPr>
+          <w:lang w:eastAsia="ru-RU"/>
+        </w:rPr>
+        <w:t>Рисунок 4.</w:t>
+      </w:r>
+      <w:r>
+        <w:rPr>
+          <w:lang w:eastAsia="ru-RU"/>
+        </w:rPr>
+        <w:t>2</w:t>
+      </w:r>
+      <w:r>
+        <w:rPr>
+          <w:lang w:eastAsia="ru-RU"/>
+        </w:rPr>
+        <w:t xml:space="preserve"> – Тест </w:t>
+      </w:r>
+      <w:r>
+        <w:rPr>
+          <w:lang w:eastAsia="ru-RU"/>
+        </w:rPr>
+        <w:t>на отрицательную цену</w:t>
+      </w:r>
+    </w:p>
+    <w:p>
+      <w:pPr>
+        <w:rPr>
+          <w:lang w:eastAsia="ru-RU"/>
+        </w:rPr>
+      </w:pPr>
+      <w:r>
+        <w:rPr>
+          <w:lang w:eastAsia="ru-RU"/>
+        </w:rPr>
+        <w:lastRenderedPageBreak/>
+        <w:t xml:space="preserve">Третий тест так же проводиться с </w:t>
+      </w:r>
+      <w:r>
+        <w:rPr>
+          <w:lang w:eastAsia="ru-RU"/>
+        </w:rPr>
+        <w:t>загрузкой игры. Если на этапе загрузки файлов указать файл с не правильным расширением, то редактор должен не дать перейти на следующий этап при этом указав причину ошибки.</w:t>
+      </w:r>
+      <w:r>
+        <w:rPr>
+          <w:lang w:eastAsia="ru-RU"/>
+        </w:rPr>
+        <w:t xml:space="preserve"> </w:t>
+      </w:r>
+      <w:r>
+        <w:rPr>
+          <w:lang w:eastAsia="ru-RU"/>
+        </w:rPr>
+        <w:t>Результат проделанного теста показан на рисунке 4.3.</w:t>
+      </w:r>
+    </w:p>
+    <w:p>
+      <w:pPr>
+        <w:pStyle w:val="ac"/>
+      </w:pPr>
+      <w:r>
+        <w:rPr>
+          <w:noProof/>
+        </w:rPr>
+        <w:drawing>
+          <wp:inline distT="0" distB="0" distL="0" distR="0" wp14:anchorId="0BC82EAF" wp14:editId="01D4E191">
+            <wp:extent cx="5535930" cy="2072978"/>
+            <wp:effectExtent l="19050" t="19050" r="26670" b="22860"/>
+            <wp:docPr id="33" name="Рисунок 33"/>
+            <wp:cNvGraphicFramePr>
+              <a:graphicFrameLocks xmlns:a="http://schemas.openxmlformats.org/drawingml/2006/main" noChangeAspect="1"/>
+            </wp:cNvGraphicFramePr>
+            <a:graphic xmlns:a="http://schemas.openxmlformats.org/drawingml/2006/main">
+              <a:graphicData uri="http://schemas.openxmlformats.org/drawingml/2006/picture">
+                <pic:pic xmlns:pic="http://schemas.openxmlformats.org/drawingml/2006/picture">
+                  <pic:nvPicPr>
+                    <pic:cNvPr id="33" name="Рисунок 33"/>
+                    <pic:cNvPicPr/>
+                  </pic:nvPicPr>
+                  <pic:blipFill>
+                    <a:blip r:embed="rId15" cstate="print">
+                      <a:extLst>
+                        <a:ext uri="{28A0092B-C50C-407E-A947-70E740481C1C}">
+                          <a14:useLocalDpi xmlns:a14="http://schemas.microsoft.com/office/drawing/2010/main" val="0"/>
+                        </a:ext>
+                      </a:extLst>
+                    </a:blip>
+                    <a:stretch>
+                      <a:fillRect/>
+                    </a:stretch>
+                  </pic:blipFill>
+                  <pic:spPr>
+                    <a:xfrm>
+                      <a:off x="0" y="0"/>
+                      <a:ext cx="5544127" cy="2076048"/>
+                    </a:xfrm>
+                    <a:prstGeom prst="rect">
+                      <a:avLst/>
+                    </a:prstGeom>
+                    <a:ln>
+                      <a:solidFill>
+                        <a:schemeClr val="tx1"/>
+                      </a:solidFill>
+                    </a:ln>
+                  </pic:spPr>
+                </pic:pic>
+              </a:graphicData>
+            </a:graphic>
+          </wp:inline>
+        </w:drawing>
+      </w:r>
+    </w:p>
+    <w:p>
+      <w:pPr>
+        <w:pStyle w:val="ad"/>
+        <w:rPr>
+          <w:lang w:eastAsia="ru-RU"/>
+        </w:rPr>
+      </w:pPr>
+      <w:r>
+        <w:rPr>
+          <w:lang w:eastAsia="ru-RU"/>
+        </w:rPr>
+        <w:t>Рисунок 4.3 – Тест на неправильный файл</w:t>
+      </w:r>
+    </w:p>
+    <w:p>
+      <w:pPr>
+        <w:rPr>
+          <w:lang w:eastAsia="ru-RU"/>
+        </w:rPr>
+      </w:pPr>
+      <w:r>
+        <w:rPr>
+          <w:lang w:eastAsia="ru-RU"/>
+        </w:rPr>
+        <w:t>По картинке 4.3 видно, что если мы укажем файл с неправильный расширением, то редактор дальше не пустит.</w:t>
+      </w:r>
+    </w:p>
+    <w:p>
+      <w:pPr>
+        <w:rPr>
+          <w:lang w:eastAsia="ru-RU"/>
+        </w:rPr>
+      </w:pPr>
+      <w:r>
+        <w:rPr>
+          <w:lang w:eastAsia="ru-RU"/>
+        </w:rPr>
+        <w:t>Четвёртый тест</w:t>
+      </w:r>
+      <w:r>
+        <w:rPr>
+          <w:lang w:eastAsia="ru-RU"/>
+        </w:rPr>
+        <w:t xml:space="preserve"> о том,</w:t>
+      </w:r>
+      <w:r>
+        <w:rPr>
+          <w:lang w:eastAsia="ru-RU"/>
+        </w:rPr>
+        <w:t xml:space="preserve"> что будет если </w:t>
+      </w:r>
+      <w:r>
+        <w:rPr>
+          <w:lang w:eastAsia="ru-RU"/>
+        </w:rPr>
+        <w:t xml:space="preserve">попытаться удалить игру если у тебя нет на это прав. Тестирование производилось в программе </w:t>
+      </w:r>
+      <w:r>
+        <w:rPr>
+          <w:lang w:val="en-US" w:eastAsia="ru-RU"/>
+        </w:rPr>
+        <w:t>Postman</w:t>
+      </w:r>
+      <w:r>
+        <w:rPr>
+          <w:lang w:eastAsia="ru-RU"/>
+        </w:rPr>
+        <w:t xml:space="preserve">. Ожидаемый результат </w:t>
+      </w:r>
+      <w:r>
+        <w:rPr>
+          <w:lang w:eastAsia="ru-RU"/>
+        </w:rPr>
+        <w:t>–</w:t>
+      </w:r>
+      <w:r>
+        <w:rPr>
+          <w:lang w:eastAsia="ru-RU"/>
+        </w:rPr>
+        <w:t xml:space="preserve">это ошибка с кодом 403 и </w:t>
+      </w:r>
+      <w:r>
+        <w:rPr>
+          <w:lang w:eastAsia="ru-RU"/>
+        </w:rPr>
+        <w:t>тело,</w:t>
+      </w:r>
+      <w:r>
+        <w:rPr>
+          <w:lang w:eastAsia="ru-RU"/>
+        </w:rPr>
+        <w:t xml:space="preserve"> в котором лежит текст ошибки.</w:t>
+      </w:r>
+      <w:r>
+        <w:rPr>
+          <w:lang w:eastAsia="ru-RU"/>
+        </w:rPr>
+        <w:t xml:space="preserve"> </w:t>
+      </w:r>
+      <w:r>
+        <w:rPr>
+          <w:lang w:eastAsia="ru-RU"/>
+        </w:rPr>
+        <w:t>Результат проделанного теста показан на рисунке 4.4.</w:t>
+      </w:r>
+    </w:p>
+    <w:p>
+      <w:pPr>
+        <w:pStyle w:val="ac"/>
+      </w:pPr>
+      <w:r>
+        <w:rPr>
+          <w:noProof/>
+        </w:rPr>
+        <w:drawing>
+          <wp:inline distT="0" distB="0" distL="0" distR="0" wp14:anchorId="558C899B" wp14:editId="3793D9DA">
+            <wp:extent cx="5017770" cy="1483355"/>
+            <wp:effectExtent l="19050" t="19050" r="11430" b="22225"/>
+            <wp:docPr id="34" name="Рисунок 34"/>
+            <wp:cNvGraphicFramePr>
+              <a:graphicFrameLocks xmlns:a="http://schemas.openxmlformats.org/drawingml/2006/main" noChangeAspect="1"/>
+            </wp:cNvGraphicFramePr>
+            <a:graphic xmlns:a="http://schemas.openxmlformats.org/drawingml/2006/main">
+              <a:graphicData uri="http://schemas.openxmlformats.org/drawingml/2006/picture">
+                <pic:pic xmlns:pic="http://schemas.openxmlformats.org/drawingml/2006/picture">
+                  <pic:nvPicPr>
+                    <pic:cNvPr id="34" name="Рисунок 34"/>
+                    <pic:cNvPicPr/>
+                  </pic:nvPicPr>
+                  <pic:blipFill>
+                    <a:blip r:embed="rId16">
+                      <a:extLst>
+                        <a:ext uri="{28A0092B-C50C-407E-A947-70E740481C1C}">
+                          <a14:useLocalDpi xmlns:a14="http://schemas.microsoft.com/office/drawing/2010/main" val="0"/>
+                        </a:ext>
+                      </a:extLst>
+                    </a:blip>
+                    <a:stretch>
+                      <a:fillRect/>
+                    </a:stretch>
+                  </pic:blipFill>
+                  <pic:spPr>
+                    <a:xfrm>
+                      <a:off x="0" y="0"/>
+                      <a:ext cx="5033822" cy="1488100"/>
+                    </a:xfrm>
+                    <a:prstGeom prst="rect">
+                      <a:avLst/>
+                    </a:prstGeom>
+                    <a:ln>
+                      <a:solidFill>
+                        <a:schemeClr val="tx1"/>
+                      </a:solidFill>
+                    </a:ln>
+                  </pic:spPr>
+                </pic:pic>
+              </a:graphicData>
+            </a:graphic>
+          </wp:inline>
+        </w:drawing>
+      </w:r>
+    </w:p>
+    <w:p>
+      <w:pPr>
+        <w:pStyle w:val="ad"/>
+        <w:rPr>
+          <w:lang w:eastAsia="ru-RU"/>
+        </w:rPr>
+      </w:pPr>
+      <w:r>
+        <w:rPr>
+          <w:lang w:eastAsia="ru-RU"/>
+        </w:rPr>
+        <w:t>Рисунок 4.</w:t>
+      </w:r>
+      <w:r>
+        <w:rPr>
+          <w:lang w:eastAsia="ru-RU"/>
+        </w:rPr>
+        <w:t>4</w:t>
+      </w:r>
+      <w:r>
+        <w:rPr>
+          <w:lang w:eastAsia="ru-RU"/>
+        </w:rPr>
+        <w:t xml:space="preserve"> – Тест </w:t>
+      </w:r>
+      <w:r>
+        <w:rPr>
+          <w:lang w:eastAsia="ru-RU"/>
+        </w:rPr>
+        <w:t>на удаление игры</w:t>
+      </w:r>
+    </w:p>
+    <w:p>
+      <w:r>
+        <w:t>По результатам четвёртого теста можно сказать, что пользователи, которые не имеют права удалять игры не смогут этого сделать.</w:t>
+      </w:r>
+    </w:p>
+    <w:p>
+      <w:pPr>
+        <w:rPr>
+          <w:lang w:eastAsia="ru-RU"/>
+        </w:rPr>
+      </w:pPr>
+      <w:r>
+        <w:rPr>
+          <w:lang w:eastAsia="ru-RU"/>
+        </w:rPr>
+        <w:t xml:space="preserve">Пятый тест будет заключаться в том, что, если попытаться купить игру, не имея средств на это. Ожидаемый результат – это предупреждение о нехватке средств и ошибка, указывающая на тоже самое. Для этого теста был взят </w:t>
+      </w:r>
+      <w:r>
+        <w:rPr>
+          <w:lang w:eastAsia="ru-RU"/>
+        </w:rPr>
+        <w:t>пользователь,</w:t>
+      </w:r>
+      <w:r>
+        <w:rPr>
+          <w:lang w:eastAsia="ru-RU"/>
+        </w:rPr>
+        <w:t xml:space="preserve"> у которого </w:t>
+      </w:r>
+      <w:r>
+        <w:rPr>
+          <w:lang w:eastAsia="ru-RU"/>
+        </w:rPr>
+        <w:t>ноль средств в кошельке.</w:t>
+      </w:r>
+      <w:r>
+        <w:rPr>
+          <w:lang w:eastAsia="ru-RU"/>
+        </w:rPr>
+        <w:t xml:space="preserve"> Результат проделанного теста показан на рисунке 4.5.</w:t>
+      </w:r>
+    </w:p>
+    <w:p>
+      <w:pPr>
+        <w:pStyle w:val="ac"/>
+      </w:pPr>
+      <w:r>
+        <w:rPr>
+          <w:noProof/>
+        </w:rPr>
+        <w:lastRenderedPageBreak/>
+        <w:drawing>
+          <wp:inline distT="0" distB="0" distL="0" distR="0" wp14:anchorId="767EC601" wp14:editId="405EE943">
+            <wp:extent cx="3707130" cy="2063667"/>
+            <wp:effectExtent l="19050" t="19050" r="26670" b="13335"/>
+            <wp:docPr id="35" name="Рисунок 35"/>
+            <wp:cNvGraphicFramePr>
+              <a:graphicFrameLocks xmlns:a="http://schemas.openxmlformats.org/drawingml/2006/main" noChangeAspect="1"/>
+            </wp:cNvGraphicFramePr>
+            <a:graphic xmlns:a="http://schemas.openxmlformats.org/drawingml/2006/main">
+              <a:graphicData uri="http://schemas.openxmlformats.org/drawingml/2006/picture">
+                <pic:pic xmlns:pic="http://schemas.openxmlformats.org/drawingml/2006/picture">
+                  <pic:nvPicPr>
+                    <pic:cNvPr id="35" name="Рисунок 35"/>
+                    <pic:cNvPicPr/>
+                  </pic:nvPicPr>
+                  <pic:blipFill>
+                    <a:blip r:embed="rId17">
+                      <a:extLst>
+                        <a:ext uri="{28A0092B-C50C-407E-A947-70E740481C1C}">
+                          <a14:useLocalDpi xmlns:a14="http://schemas.microsoft.com/office/drawing/2010/main" val="0"/>
+                        </a:ext>
+                      </a:extLst>
+                    </a:blip>
+                    <a:stretch>
+                      <a:fillRect/>
+                    </a:stretch>
+                  </pic:blipFill>
+                  <pic:spPr>
+                    <a:xfrm>
+                      <a:off x="0" y="0"/>
+                      <a:ext cx="3712481" cy="2066646"/>
+                    </a:xfrm>
+                    <a:prstGeom prst="rect">
+                      <a:avLst/>
+                    </a:prstGeom>
+                    <a:ln>
+                      <a:solidFill>
+                        <a:schemeClr val="tx1"/>
+                      </a:solidFill>
+                    </a:ln>
+                  </pic:spPr>
+                </pic:pic>
+              </a:graphicData>
+            </a:graphic>
+          </wp:inline>
+        </w:drawing>
+      </w:r>
+    </w:p>
+    <w:p>
+      <w:pPr>
+        <w:pStyle w:val="ad"/>
+        <w:rPr>
+          <w:lang w:eastAsia="ru-RU"/>
+        </w:rPr>
+      </w:pPr>
+      <w:r>
+        <w:rPr>
+          <w:lang w:eastAsia="ru-RU"/>
+        </w:rPr>
+        <w:t>Рисунок 4.</w:t>
+      </w:r>
+      <w:r>
+        <w:rPr>
+          <w:lang w:eastAsia="ru-RU"/>
+        </w:rPr>
+        <w:t>5</w:t>
+      </w:r>
+      <w:r>
+        <w:rPr>
+          <w:lang w:eastAsia="ru-RU"/>
+        </w:rPr>
+        <w:t xml:space="preserve"> – Тест на </w:t>
+      </w:r>
+      <w:r>
+        <w:rPr>
+          <w:lang w:eastAsia="ru-RU"/>
+        </w:rPr>
+        <w:t>покупку при нехватке средств</w:t>
+      </w:r>
+    </w:p>
+    <w:p>
+      <w:pPr>
+        <w:rPr>
+          <w:lang w:eastAsia="ru-RU"/>
+        </w:rPr>
+      </w:pPr>
+      <w:r>
+        <w:rPr>
+          <w:lang w:eastAsia="ru-RU"/>
+        </w:rPr>
+        <w:t xml:space="preserve">По результатам пятого теста видно, что сначала было </w:t>
+      </w:r>
+      <w:r>
+        <w:rPr>
+          <w:lang w:eastAsia="ru-RU"/>
+        </w:rPr>
+        <w:t>показано</w:t>
+      </w:r>
+      <w:r>
+        <w:rPr>
+          <w:lang w:eastAsia="ru-RU"/>
+        </w:rPr>
+        <w:t xml:space="preserve"> предупреждение о нехватке средств, а после подтверждения бы</w:t>
+      </w:r>
+      <w:r>
+        <w:rPr>
+          <w:lang w:eastAsia="ru-RU"/>
+        </w:rPr>
+        <w:t>ла</w:t>
+      </w:r>
+      <w:r>
+        <w:rPr>
+          <w:lang w:eastAsia="ru-RU"/>
+        </w:rPr>
+        <w:t xml:space="preserve"> отображена ошибка что указывает на правильную обработку покупки.</w:t>
+      </w:r>
+    </w:p>
+    <w:p>
+      <w:pPr>
+        <w:pStyle w:val="2"/>
+        <w:rPr>
+          <w:lang w:eastAsia="ru-RU"/>
+        </w:rPr>
+      </w:pPr>
+      <w:r>
+        <w:rPr>
+          <w:lang w:eastAsia="ru-RU"/>
+        </w:rPr>
+        <w:t xml:space="preserve">4.2 </w:t>
+      </w:r>
+      <w:r>
+        <w:rPr>
+          <w:lang w:eastAsia="ru-RU"/>
+        </w:rPr>
+        <w:t>Вывод</w:t>
+      </w:r>
+    </w:p>
+    <w:p>
+      <w:pPr>
+        <w:rPr>
+          <w:lang w:eastAsia="ru-RU"/>
+        </w:rPr>
+      </w:pPr>
+      <w:r>
+        <w:rPr>
+          <w:lang w:eastAsia="ru-RU"/>
+        </w:rPr>
+        <w:t>В данном разделе</w:t>
+      </w:r>
+      <w:r>
+        <w:rPr>
+          <w:lang w:eastAsia="ru-RU"/>
+        </w:rPr>
+        <w:t xml:space="preserve"> был протестирован основной функционал приложения</w:t>
+      </w:r>
+      <w:r>
+        <w:rPr>
+          <w:lang w:eastAsia="ru-RU"/>
+        </w:rPr>
+        <w:t>.</w:t>
+      </w:r>
+      <w:r>
+        <w:rPr>
+          <w:lang w:eastAsia="ru-RU"/>
+        </w:rPr>
+        <w:t xml:space="preserve"> Была протестирована форма регистрации, несанкционированный доступ в виде удаления игры, попытка загрузки файла неправильного формата, указание неправильной цены игры и попытка покупки игры при нехватке средств. Тесты показали, что приложение работает нормально и готово к работе.</w:t>
+      </w:r>
+    </w:p>
+    <w:p>
+      <w:pPr>
+        <w:spacing w:after="160" w:line="259" w:lineRule="auto"/>
+        <w:ind w:firstLine="0"/>
+        <w:jc w:val="left"/>
+        <w:rPr>
+          <w:lang w:eastAsia="ru-RU"/>
+        </w:rPr>
+      </w:pPr>
+      <w:r>
+        <w:rPr>
+          <w:lang w:eastAsia="ru-RU"/>
+        </w:rPr>
+        <w:br w:type="page"/>
+      </w:r>
+    </w:p>
+    <w:p>
+      <w:pPr>
+        <w:pStyle w:val="1"/>
+        <w:rPr>
+          <w:lang w:eastAsia="ru-RU"/>
+        </w:rPr>
+      </w:pPr>
+      <w:r>
+        <w:rPr>
+          <w:lang w:eastAsia="ru-RU"/>
+        </w:rPr>
+        <w:lastRenderedPageBreak/>
+        <w:t>5 Руководство пользователя</w:t>
+      </w:r>
+    </w:p>
+    <w:p>
+      <w:pPr>
+        <w:pStyle w:val="2"/>
+        <w:rPr>
+          <w:lang w:eastAsia="ru-RU"/>
+        </w:rPr>
+      </w:pPr>
+      <w:r>
+        <w:rPr>
+          <w:lang w:eastAsia="ru-RU"/>
+        </w:rPr>
+        <w:t>5.1 Руководство пользователя</w:t>
+      </w:r>
+    </w:p>
+    <w:p>
+      <w:pPr>
+        <w:rPr>
+          <w:lang w:eastAsia="ru-RU"/>
+        </w:rPr>
+      </w:pPr>
+      <w:r>
+        <w:rPr>
+          <w:lang w:eastAsia="ru-RU"/>
+        </w:rPr>
+        <w:t>При открытии веб-приложения «</w:t>
+      </w:r>
+      <w:proofErr w:type="spellStart"/>
+      <w:r>
+        <w:rPr>
+          <w:lang w:val="en-US" w:eastAsia="ru-RU"/>
+        </w:rPr>
+        <w:t>GameHub</w:t>
+      </w:r>
+      <w:proofErr w:type="spellEnd"/>
+      <w:r>
+        <w:rPr>
+          <w:lang w:eastAsia="ru-RU"/>
+        </w:rPr>
+        <w:t>»</w:t>
+      </w:r>
+      <w:r>
+        <w:rPr>
+          <w:lang w:eastAsia="ru-RU"/>
+        </w:rPr>
+        <w:t xml:space="preserve"> </w:t>
+      </w:r>
+      <w:r>
+        <w:rPr>
+          <w:lang w:eastAsia="ru-RU"/>
+        </w:rPr>
+        <w:t>вас будет встречать страница каталога, в которой вы сможете просматривать игры, искать нужные игры по фильтрам, а также если вы не авторизированный пользователь, то сверху вы сможете нажать кнопу для открытия формы регистрации или авторизации. Рисунок каталога предоставлен на рисунке 5.1.</w:t>
+      </w:r>
+    </w:p>
+    <w:p>
+      <w:pPr>
+        <w:pStyle w:val="ac"/>
+      </w:pPr>
+      <w:r>
+        <w:rPr>
+          <w:noProof/>
+        </w:rPr>
+        <w:drawing>
+          <wp:inline distT="0" distB="0" distL="0" distR="0" wp14:anchorId="4B04CE97" wp14:editId="4E0569E2">
+            <wp:extent cx="5142357" cy="2335530"/>
+            <wp:effectExtent l="19050" t="19050" r="20320" b="26670"/>
+            <wp:docPr id="36" name="Рисунок 36"/>
+            <wp:cNvGraphicFramePr>
+              <a:graphicFrameLocks xmlns:a="http://schemas.openxmlformats.org/drawingml/2006/main" noChangeAspect="1"/>
+            </wp:cNvGraphicFramePr>
+            <a:graphic xmlns:a="http://schemas.openxmlformats.org/drawingml/2006/main">
+              <a:graphicData uri="http://schemas.openxmlformats.org/drawingml/2006/picture">
+                <pic:pic xmlns:pic="http://schemas.openxmlformats.org/drawingml/2006/picture">
+                  <pic:nvPicPr>
+                    <pic:cNvPr id="36" name="Рисунок 36"/>
+                    <pic:cNvPicPr/>
+                  </pic:nvPicPr>
+                  <pic:blipFill>
+                    <a:blip r:embed="rId18" cstate="print">
+                      <a:extLst>
+                        <a:ext uri="{28A0092B-C50C-407E-A947-70E740481C1C}">
+                          <a14:useLocalDpi xmlns:a14="http://schemas.microsoft.com/office/drawing/2010/main" val="0"/>
+                        </a:ext>
+                      </a:extLst>
+                    </a:blip>
+                    <a:stretch>
+                      <a:fillRect/>
+                    </a:stretch>
+                  </pic:blipFill>
+                  <pic:spPr>
+                    <a:xfrm>
+                      <a:off x="0" y="0"/>
+                      <a:ext cx="5149002" cy="2338548"/>
+                    </a:xfrm>
+                    <a:prstGeom prst="rect">
+                      <a:avLst/>
+                    </a:prstGeom>
+                    <a:ln>
+                      <a:solidFill>
+                        <a:schemeClr val="tx1"/>
+                      </a:solidFill>
+                    </a:ln>
+                  </pic:spPr>
+                </pic:pic>
+              </a:graphicData>
+            </a:graphic>
+          </wp:inline>
+        </w:drawing>
+      </w:r>
+    </w:p>
+    <w:p>
+      <w:pPr>
+        <w:pStyle w:val="ad"/>
+        <w:rPr>
+          <w:lang w:eastAsia="ru-RU"/>
+        </w:rPr>
+      </w:pPr>
+      <w:r>
+        <w:rPr>
+          <w:lang w:eastAsia="ru-RU"/>
+        </w:rPr>
+        <w:t>Рисунок 5.1 – Страница каталога</w:t>
+      </w:r>
+    </w:p>
+    <w:p>
+      <w:pPr>
+        <w:rPr>
+          <w:lang w:eastAsia="ru-RU"/>
+        </w:rPr>
+      </w:pPr>
+      <w:r>
+        <w:rPr>
+          <w:lang w:eastAsia="ru-RU"/>
+        </w:rPr>
+        <w:t>Если у вас уже существует аккаунт, то вы нажимаете на кнопку «Вход» для авторизации. После чего на экране появляется форма, где требуется ввести почту и пароль, а после нажать кнопку «Подтвердить»</w:t>
+      </w:r>
+      <w:r>
+        <w:rPr>
+          <w:lang w:eastAsia="ru-RU"/>
+        </w:rPr>
+        <w:t>.</w:t>
+      </w:r>
+      <w:r>
+        <w:rPr>
+          <w:lang w:eastAsia="ru-RU"/>
+        </w:rPr>
+        <w:t xml:space="preserve"> После успешной авторизации вас страница перезагрузится. Форма авторизации предоставлена на рисунке 5.2</w:t>
+      </w:r>
+      <w:r>
+        <w:rPr>
+          <w:lang w:eastAsia="ru-RU"/>
+        </w:rPr>
+        <w:t>.</w:t>
+      </w:r>
+    </w:p>
+    <w:p>
+      <w:pPr>
+        <w:pStyle w:val="ac"/>
+      </w:pPr>
+      <w:r>
+        <w:rPr>
+          <w:noProof/>
+        </w:rPr>
+        <w:drawing>
+          <wp:inline distT="0" distB="0" distL="0" distR="0" wp14:anchorId="344F1F05" wp14:editId="15F3B636">
+            <wp:extent cx="2475038" cy="2338548"/>
+            <wp:effectExtent l="19050" t="19050" r="20955" b="24130"/>
+            <wp:docPr id="37" name="Рисунок 37"/>
+            <wp:cNvGraphicFramePr>
+              <a:graphicFrameLocks xmlns:a="http://schemas.openxmlformats.org/drawingml/2006/main" noChangeAspect="1"/>
+            </wp:cNvGraphicFramePr>
+            <a:graphic xmlns:a="http://schemas.openxmlformats.org/drawingml/2006/main">
+              <a:graphicData uri="http://schemas.openxmlformats.org/drawingml/2006/picture">
+                <pic:pic xmlns:pic="http://schemas.openxmlformats.org/drawingml/2006/picture">
+                  <pic:nvPicPr>
+                    <pic:cNvPr id="37" name="Рисунок 37"/>
+                    <pic:cNvPicPr/>
+                  </pic:nvPicPr>
+                  <pic:blipFill>
+                    <a:blip r:embed="rId19">
+                      <a:extLst>
+                        <a:ext uri="{28A0092B-C50C-407E-A947-70E740481C1C}">
+                          <a14:useLocalDpi xmlns:a14="http://schemas.microsoft.com/office/drawing/2010/main" val="0"/>
+                        </a:ext>
+                      </a:extLst>
+                    </a:blip>
+                    <a:stretch>
+                      <a:fillRect/>
+                    </a:stretch>
+                  </pic:blipFill>
+                  <pic:spPr>
+                    <a:xfrm>
+                      <a:off x="0" y="0"/>
+                      <a:ext cx="2475038" cy="2338548"/>
+                    </a:xfrm>
+                    <a:prstGeom prst="rect">
+                      <a:avLst/>
+                    </a:prstGeom>
+                    <a:ln>
+                      <a:solidFill>
+                        <a:schemeClr val="tx1"/>
+                      </a:solidFill>
+                    </a:ln>
+                  </pic:spPr>
+                </pic:pic>
+              </a:graphicData>
+            </a:graphic>
+          </wp:inline>
+        </w:drawing>
+      </w:r>
+    </w:p>
+    <w:p>
+      <w:pPr>
+        <w:pStyle w:val="ad"/>
+        <w:rPr>
+          <w:lang w:eastAsia="ru-RU"/>
+        </w:rPr>
+      </w:pPr>
+      <w:r>
+        <w:rPr>
+          <w:lang w:eastAsia="ru-RU"/>
+        </w:rPr>
+        <w:t>Рисунок 5.</w:t>
+      </w:r>
+      <w:r>
+        <w:rPr>
+          <w:lang w:eastAsia="ru-RU"/>
+        </w:rPr>
+        <w:t>2</w:t>
+      </w:r>
+      <w:r>
+        <w:rPr>
+          <w:lang w:eastAsia="ru-RU"/>
+        </w:rPr>
+        <w:t xml:space="preserve"> – </w:t>
+      </w:r>
+      <w:r>
+        <w:rPr>
+          <w:lang w:eastAsia="ru-RU"/>
+        </w:rPr>
+        <w:t>Форма авторизации</w:t>
+      </w:r>
+    </w:p>
+    <w:p>
+      <w:pPr>
+        <w:rPr>
+          <w:lang w:eastAsia="ru-RU"/>
+        </w:rPr>
+      </w:pPr>
+      <w:r>
+        <w:rPr>
+          <w:lang w:eastAsia="ru-RU"/>
+        </w:rPr>
+        <w:t>Если же у вас нет аккаунта, то вам надо нажать на кнопку «</w:t>
+      </w:r>
+      <w:r>
+        <w:rPr>
+          <w:lang w:eastAsia="ru-RU"/>
+        </w:rPr>
+        <w:t>Регистрация</w:t>
+      </w:r>
+      <w:r>
+        <w:rPr>
+          <w:lang w:eastAsia="ru-RU"/>
+        </w:rPr>
+        <w:t xml:space="preserve">», после чего появится форма регистрации. В этой форме вам нужно будет заполнить </w:t>
+      </w:r>
+      <w:r>
+        <w:rPr>
+          <w:lang w:eastAsia="ru-RU"/>
+        </w:rPr>
+        <w:lastRenderedPageBreak/>
+        <w:t xml:space="preserve">поле почты, поле никнейма, пароль и повторить его. Кроме того, вам нужно будет выбрать роль в веб-приложении если вы хотите покупать и скачивать игры, то вам </w:t>
+      </w:r>
+      <w:r>
+        <w:rPr>
+          <w:lang w:eastAsia="ru-RU"/>
+        </w:rPr>
+        <w:t>нужно</w:t>
+      </w:r>
+      <w:r>
+        <w:rPr>
+          <w:lang w:eastAsia="ru-RU"/>
+        </w:rPr>
+        <w:t xml:space="preserve"> выбрать роль пользователя, а если же вы сами хотите продавать свои игры, то </w:t>
+      </w:r>
+      <w:r>
+        <w:rPr>
+          <w:lang w:eastAsia="ru-RU"/>
+        </w:rPr>
+        <w:t xml:space="preserve">нужно </w:t>
+      </w:r>
+      <w:r>
+        <w:rPr>
+          <w:lang w:eastAsia="ru-RU"/>
+        </w:rPr>
+        <w:t>будет выбрать роль разработчика. После всех действий нужно будет нажать кнопку «Подтвердить», если все данные будут введены верно, то страница обновится и вы уже будите авторизованы. Форма регистрации предоставлена на рисунке 5.3.</w:t>
+      </w:r>
+    </w:p>
+    <w:p>
+      <w:pPr>
+        <w:pStyle w:val="ac"/>
+      </w:pPr>
+      <w:r>
+        <w:rPr>
+          <w:noProof/>
+        </w:rPr>
+        <w:drawing>
+          <wp:inline distT="0" distB="0" distL="0" distR="0" wp14:anchorId="1A9A5EDF" wp14:editId="5DEB5576">
+            <wp:extent cx="5275382" cy="2305050"/>
+            <wp:effectExtent l="19050" t="19050" r="20955" b="19050"/>
+            <wp:docPr id="38" name="Рисунок 38"/>
+            <wp:cNvGraphicFramePr>
+              <a:graphicFrameLocks xmlns:a="http://schemas.openxmlformats.org/drawingml/2006/main" noChangeAspect="1"/>
+            </wp:cNvGraphicFramePr>
+            <a:graphic xmlns:a="http://schemas.openxmlformats.org/drawingml/2006/main">
+              <a:graphicData uri="http://schemas.openxmlformats.org/drawingml/2006/picture">
+                <pic:pic xmlns:pic="http://schemas.openxmlformats.org/drawingml/2006/picture">
+                  <pic:nvPicPr>
+                    <pic:cNvPr id="38" name="Рисунок 38"/>
+                    <pic:cNvPicPr/>
+                  </pic:nvPicPr>
+                  <pic:blipFill>
+                    <a:blip r:embed="rId20">
+                      <a:extLst>
+                        <a:ext uri="{28A0092B-C50C-407E-A947-70E740481C1C}">
+                          <a14:useLocalDpi xmlns:a14="http://schemas.microsoft.com/office/drawing/2010/main" val="0"/>
+                        </a:ext>
+                      </a:extLst>
+                    </a:blip>
+                    <a:stretch>
+                      <a:fillRect/>
+                    </a:stretch>
+                  </pic:blipFill>
+                  <pic:spPr>
+                    <a:xfrm>
+                      <a:off x="0" y="0"/>
+                      <a:ext cx="5286088" cy="2309728"/>
+                    </a:xfrm>
+                    <a:prstGeom prst="rect">
+                      <a:avLst/>
+                    </a:prstGeom>
+                    <a:ln>
+                      <a:solidFill>
+                        <a:schemeClr val="tx1"/>
+                      </a:solidFill>
+                    </a:ln>
+                  </pic:spPr>
+                </pic:pic>
+              </a:graphicData>
+            </a:graphic>
+          </wp:inline>
+        </w:drawing>
+      </w:r>
+    </w:p>
+    <w:p>
+      <w:pPr>
+        <w:pStyle w:val="ad"/>
+        <w:rPr>
+          <w:lang w:eastAsia="ru-RU"/>
+        </w:rPr>
+      </w:pPr>
+      <w:r>
+        <w:rPr>
+          <w:lang w:eastAsia="ru-RU"/>
+        </w:rPr>
+        <w:t>Рисунок 5.</w:t>
+      </w:r>
+      <w:r>
+        <w:rPr>
+          <w:lang w:eastAsia="ru-RU"/>
+        </w:rPr>
+        <w:t>3</w:t>
+      </w:r>
+      <w:r>
+        <w:rPr>
+          <w:lang w:eastAsia="ru-RU"/>
+        </w:rPr>
+        <w:t xml:space="preserve"> – Форма регистрации</w:t>
+      </w:r>
+    </w:p>
+    <w:p>
+      <w:pPr>
+        <w:rPr>
+          <w:lang w:eastAsia="ru-RU"/>
+        </w:rPr>
+      </w:pPr>
+      <w:r>
+        <w:rPr>
+          <w:lang w:eastAsia="ru-RU"/>
+        </w:rPr>
+        <w:t>Если вы авторизировались под ролью пользователя и хотите купить игру, то для начала вам нужно выбрать игру в каталоге</w:t>
+      </w:r>
+      <w:r>
+        <w:rPr>
+          <w:lang w:eastAsia="ru-RU"/>
+        </w:rPr>
+        <w:t>, после чего вы попадётся на страницу выбранной вами игры. Пример страницы игры предоставлен на рисунке 5.4.</w:t>
+      </w:r>
+    </w:p>
+    <w:p>
+      <w:pPr>
+        <w:pStyle w:val="ac"/>
+      </w:pPr>
+      <w:r>
+        <w:rPr>
+          <w:noProof/>
+        </w:rPr>
+        <w:drawing>
+          <wp:inline distT="0" distB="0" distL="0" distR="0" wp14:anchorId="19132630" wp14:editId="107A37E2">
+            <wp:extent cx="5088043" cy="2693670"/>
+            <wp:effectExtent l="19050" t="19050" r="17780" b="11430"/>
+            <wp:docPr id="39" name="Рисунок 39"/>
+            <wp:cNvGraphicFramePr>
+              <a:graphicFrameLocks xmlns:a="http://schemas.openxmlformats.org/drawingml/2006/main" noChangeAspect="1"/>
+            </wp:cNvGraphicFramePr>
+            <a:graphic xmlns:a="http://schemas.openxmlformats.org/drawingml/2006/main">
+              <a:graphicData uri="http://schemas.openxmlformats.org/drawingml/2006/picture">
+                <pic:pic xmlns:pic="http://schemas.openxmlformats.org/drawingml/2006/picture">
+                  <pic:nvPicPr>
+                    <pic:cNvPr id="39" name="Рисунок 39"/>
+                    <pic:cNvPicPr/>
+                  </pic:nvPicPr>
+                  <pic:blipFill>
+                    <a:blip r:embed="rId21" cstate="print">
+                      <a:extLst>
+                        <a:ext uri="{28A0092B-C50C-407E-A947-70E740481C1C}">
+                          <a14:useLocalDpi xmlns:a14="http://schemas.microsoft.com/office/drawing/2010/main" val="0"/>
+                        </a:ext>
+                      </a:extLst>
+                    </a:blip>
+                    <a:stretch>
+                      <a:fillRect/>
+                    </a:stretch>
+                  </pic:blipFill>
+                  <pic:spPr>
+                    <a:xfrm>
+                      <a:off x="0" y="0"/>
+                      <a:ext cx="5092762" cy="2696169"/>
+                    </a:xfrm>
+                    <a:prstGeom prst="rect">
+                      <a:avLst/>
+                    </a:prstGeom>
+                    <a:ln>
+                      <a:solidFill>
+                        <a:schemeClr val="tx1"/>
+                      </a:solidFill>
+                    </a:ln>
+                  </pic:spPr>
+                </pic:pic>
+              </a:graphicData>
+            </a:graphic>
+          </wp:inline>
+        </w:drawing>
+      </w:r>
+    </w:p>
+    <w:p>
+      <w:pPr>
+        <w:pStyle w:val="ad"/>
+        <w:rPr>
+          <w:lang w:eastAsia="ru-RU"/>
+        </w:rPr>
+      </w:pPr>
+      <w:r>
+        <w:rPr>
+          <w:lang w:eastAsia="ru-RU"/>
+        </w:rPr>
+        <w:t>Рисунок 5.4 – Пример страницы игры</w:t>
+      </w:r>
+    </w:p>
+    <w:p>
+      <w:pPr>
+        <w:rPr>
+          <w:lang w:eastAsia="ru-RU"/>
+        </w:rPr>
+      </w:pPr>
+      <w:r>
+        <w:rPr>
+          <w:lang w:eastAsia="ru-RU"/>
+        </w:rPr>
+        <w:t xml:space="preserve">На данной странице отображена вся доступная информация о выбранной игре такая как: Названия, описание, теги, разработчик и т.д. Если вы хотите </w:t>
+      </w:r>
+      <w:r>
+        <w:rPr>
+          <w:lang w:eastAsia="ru-RU"/>
+        </w:rPr>
+        <w:t>просмотреть</w:t>
+      </w:r>
+      <w:r>
+        <w:rPr>
+          <w:lang w:eastAsia="ru-RU"/>
+        </w:rPr>
+        <w:t xml:space="preserve"> отзывы </w:t>
+      </w:r>
+      <w:r>
+        <w:rPr>
+          <w:lang w:eastAsia="ru-RU"/>
+        </w:rPr>
+        <w:t xml:space="preserve">игры требуется нажать на кнопку «Загрузить отзывы» после чего отзывы </w:t>
+      </w:r>
+      <w:r>
+        <w:rPr>
+          <w:lang w:eastAsia="ru-RU"/>
+        </w:rPr>
+        <w:lastRenderedPageBreak/>
+        <w:t>начнут динамически подгружаться. Если вы хотите купить игру для этого вы должны убедиться, что у вашем на основном способе оплаты хватает затем нажать на кнопку «Купить для себя» после чего откроется форма покупки. Форма покупки предоставлена на рисунке 5.5.</w:t>
+      </w:r>
+    </w:p>
+    <w:p>
+      <w:pPr>
+        <w:pStyle w:val="ac"/>
+      </w:pPr>
+      <w:r>
+        <w:rPr>
+          <w:noProof/>
+        </w:rPr>
+        <w:drawing>
+          <wp:inline distT="0" distB="0" distL="0" distR="0" wp14:anchorId="70170DF0" wp14:editId="643E1087">
+            <wp:extent cx="4247196" cy="2205990"/>
+            <wp:effectExtent l="19050" t="19050" r="20320" b="22860"/>
+            <wp:docPr id="40" name="Рисунок 40"/>
+            <wp:cNvGraphicFramePr>
+              <a:graphicFrameLocks xmlns:a="http://schemas.openxmlformats.org/drawingml/2006/main" noChangeAspect="1"/>
+            </wp:cNvGraphicFramePr>
+            <a:graphic xmlns:a="http://schemas.openxmlformats.org/drawingml/2006/main">
+              <a:graphicData uri="http://schemas.openxmlformats.org/drawingml/2006/picture">
+                <pic:pic xmlns:pic="http://schemas.openxmlformats.org/drawingml/2006/picture">
+                  <pic:nvPicPr>
+                    <pic:cNvPr id="40" name="Рисунок 40"/>
+                    <pic:cNvPicPr/>
+                  </pic:nvPicPr>
+                  <pic:blipFill>
+                    <a:blip r:embed="rId22">
+                      <a:extLst>
+                        <a:ext uri="{28A0092B-C50C-407E-A947-70E740481C1C}">
+                          <a14:useLocalDpi xmlns:a14="http://schemas.microsoft.com/office/drawing/2010/main" val="0"/>
+                        </a:ext>
+                      </a:extLst>
+                    </a:blip>
+                    <a:stretch>
+                      <a:fillRect/>
+                    </a:stretch>
+                  </pic:blipFill>
+                  <pic:spPr>
+                    <a:xfrm>
+                      <a:off x="0" y="0"/>
+                      <a:ext cx="4252311" cy="2208647"/>
+                    </a:xfrm>
+                    <a:prstGeom prst="rect">
+                      <a:avLst/>
+                    </a:prstGeom>
+                    <a:ln>
+                      <a:solidFill>
+                        <a:schemeClr val="tx1"/>
+                      </a:solidFill>
+                    </a:ln>
+                  </pic:spPr>
+                </pic:pic>
+              </a:graphicData>
+            </a:graphic>
+          </wp:inline>
+        </w:drawing>
+      </w:r>
+    </w:p>
+    <w:p>
+      <w:pPr>
+        <w:pStyle w:val="ad"/>
+        <w:rPr>
+          <w:lang w:eastAsia="ru-RU"/>
+        </w:rPr>
+      </w:pPr>
+      <w:r>
+        <w:rPr>
+          <w:lang w:eastAsia="ru-RU"/>
+        </w:rPr>
+        <w:t>Рисунок 5.</w:t>
+      </w:r>
+      <w:r>
+        <w:rPr>
+          <w:lang w:eastAsia="ru-RU"/>
+        </w:rPr>
+        <w:t>5</w:t>
+      </w:r>
+      <w:r>
+        <w:rPr>
+          <w:lang w:eastAsia="ru-RU"/>
+        </w:rPr>
+        <w:t xml:space="preserve"> – </w:t>
+      </w:r>
+      <w:r>
+        <w:rPr>
+          <w:lang w:eastAsia="ru-RU"/>
+        </w:rPr>
+        <w:t>Форма покупки</w:t>
+      </w:r>
+    </w:p>
+    <w:p>
+      <w:pPr>
+        <w:rPr>
+          <w:lang w:eastAsia="ru-RU"/>
+        </w:rPr>
+      </w:pPr>
+      <w:r>
+        <w:rPr>
+          <w:lang w:eastAsia="ru-RU"/>
+        </w:rPr>
+        <w:t xml:space="preserve">В форме покупки вам нужно выбрать </w:t>
+      </w:r>
+      <w:r>
+        <w:rPr>
+          <w:lang w:eastAsia="ru-RU"/>
+        </w:rPr>
+        <w:t>способ оплаты,</w:t>
+      </w:r>
+      <w:r>
+        <w:rPr>
+          <w:lang w:eastAsia="ru-RU"/>
+        </w:rPr>
+        <w:t xml:space="preserve"> который у вас есть и нажать кнопку «Подтвердить»</w:t>
+      </w:r>
+      <w:r>
+        <w:rPr>
+          <w:lang w:eastAsia="ru-RU"/>
+        </w:rPr>
+        <w:t xml:space="preserve"> </w:t>
+      </w:r>
+      <w:r>
+        <w:rPr>
+          <w:lang w:eastAsia="ru-RU"/>
+        </w:rPr>
+        <w:t xml:space="preserve">после чего будет </w:t>
+      </w:r>
+      <w:r>
+        <w:rPr>
+          <w:lang w:eastAsia="ru-RU"/>
+        </w:rPr>
+        <w:t>осуществлена</w:t>
+      </w:r>
+      <w:r>
+        <w:rPr>
+          <w:lang w:eastAsia="ru-RU"/>
+        </w:rPr>
+        <w:t xml:space="preserve"> покупка и игра будет добавлена в вашу библиотеку.</w:t>
+      </w:r>
+    </w:p>
+    <w:p>
+      <w:pPr>
+        <w:rPr>
+          <w:lang w:eastAsia="ru-RU"/>
+        </w:rPr>
+      </w:pPr>
+      <w:r>
+        <w:rPr>
+          <w:lang w:eastAsia="ru-RU"/>
+        </w:rPr>
+        <w:t>Для того что бы оставить отзыв к игре вы должны убедиться, что игра уже есть в вашей библиотеке после чего нажать на странице игры кнопку «Оставить отзыв» после чего откроется форма отзыва. Форма отзыва предоставлена на рисунке 5.6.</w:t>
+      </w:r>
+    </w:p>
+    <w:p>
+      <w:pPr>
+        <w:pStyle w:val="ac"/>
+      </w:pPr>
+      <w:r>
+        <w:rPr>
+          <w:noProof/>
+        </w:rPr>
+        <w:drawing>
+          <wp:inline distT="0" distB="0" distL="0" distR="0" wp14:anchorId="233456BB" wp14:editId="702BAD55">
+            <wp:extent cx="4252311" cy="1980454"/>
+            <wp:effectExtent l="19050" t="19050" r="15240" b="20320"/>
+            <wp:docPr id="41" name="Рисунок 41"/>
+            <wp:cNvGraphicFramePr>
+              <a:graphicFrameLocks xmlns:a="http://schemas.openxmlformats.org/drawingml/2006/main" noChangeAspect="1"/>
+            </wp:cNvGraphicFramePr>
+            <a:graphic xmlns:a="http://schemas.openxmlformats.org/drawingml/2006/main">
+              <a:graphicData uri="http://schemas.openxmlformats.org/drawingml/2006/picture">
+                <pic:pic xmlns:pic="http://schemas.openxmlformats.org/drawingml/2006/picture">
+                  <pic:nvPicPr>
+                    <pic:cNvPr id="41" name="Рисунок 41"/>
+                    <pic:cNvPicPr/>
+                  </pic:nvPicPr>
+                  <pic:blipFill>
+                    <a:blip r:embed="rId23">
+                      <a:extLst>
+                        <a:ext uri="{28A0092B-C50C-407E-A947-70E740481C1C}">
+                          <a14:useLocalDpi xmlns:a14="http://schemas.microsoft.com/office/drawing/2010/main" val="0"/>
+                        </a:ext>
+                      </a:extLst>
+                    </a:blip>
+                    <a:stretch>
+                      <a:fillRect/>
+                    </a:stretch>
+                  </pic:blipFill>
+                  <pic:spPr>
+                    <a:xfrm>
+                      <a:off x="0" y="0"/>
+                      <a:ext cx="4252311" cy="1980454"/>
+                    </a:xfrm>
+                    <a:prstGeom prst="rect">
+                      <a:avLst/>
+                    </a:prstGeom>
+                    <a:ln>
+                      <a:solidFill>
+                        <a:schemeClr val="tx1"/>
+                      </a:solidFill>
+                    </a:ln>
+                  </pic:spPr>
+                </pic:pic>
+              </a:graphicData>
+            </a:graphic>
+          </wp:inline>
+        </w:drawing>
+      </w:r>
+    </w:p>
+    <w:p>
+      <w:pPr>
+        <w:pStyle w:val="ad"/>
+        <w:rPr>
+          <w:lang w:eastAsia="ru-RU"/>
+        </w:rPr>
+      </w:pPr>
+      <w:r>
+        <w:rPr>
+          <w:lang w:eastAsia="ru-RU"/>
+        </w:rPr>
+        <w:t>Рисунок 5.</w:t>
+      </w:r>
+      <w:r>
+        <w:rPr>
+          <w:lang w:eastAsia="ru-RU"/>
+        </w:rPr>
+        <w:t>6</w:t>
+      </w:r>
+      <w:r>
+        <w:rPr>
+          <w:lang w:eastAsia="ru-RU"/>
+        </w:rPr>
+        <w:t xml:space="preserve"> – Форма </w:t>
+      </w:r>
+      <w:r>
+        <w:rPr>
+          <w:lang w:eastAsia="ru-RU"/>
+        </w:rPr>
+        <w:t>отзыва</w:t>
+      </w:r>
+    </w:p>
+    <w:p>
+      <w:pPr>
+        <w:rPr>
+          <w:lang w:eastAsia="ru-RU"/>
+        </w:rPr>
+      </w:pPr>
+      <w:r>
+        <w:rPr>
+          <w:lang w:eastAsia="ru-RU"/>
+        </w:rPr>
+        <w:t>В форме отзыва вам нужно заполнить текст и выбрать оценку, которую хотите поставить игре после чего требуется нажать на кнопку «Отправить отзыв».</w:t>
+      </w:r>
+    </w:p>
+    <w:p>
+      <w:pPr>
+        <w:rPr>
+          <w:lang w:eastAsia="ru-RU"/>
+        </w:rPr>
+      </w:pPr>
+      <w:r>
+        <w:rPr>
+          <w:lang w:eastAsia="ru-RU"/>
+        </w:rPr>
+        <w:t>Для того что бы скачать купленную вами игру требуется перейти в библиотеку. Что бы перейти в библиотеку нужно нажать на кнопку «Библиотека» в верхней панели страницы. Страница библиотеки предоставлена на рисунке 5.7.</w:t>
+      </w:r>
+    </w:p>
+    <w:p>
+      <w:pPr>
+        <w:pStyle w:val="ac"/>
+      </w:pPr>
+      <w:r>
+        <w:rPr>
+          <w:noProof/>
+        </w:rPr>
+        <w:lastRenderedPageBreak/>
+        <w:drawing>
+          <wp:inline distT="0" distB="0" distL="0" distR="0" wp14:anchorId="120F09E2" wp14:editId="212DAB2C">
+            <wp:extent cx="4638574" cy="1962150"/>
+            <wp:effectExtent l="19050" t="19050" r="10160" b="19050"/>
+            <wp:docPr id="43" name="Рисунок 43"/>
+            <wp:cNvGraphicFramePr>
+              <a:graphicFrameLocks xmlns:a="http://schemas.openxmlformats.org/drawingml/2006/main" noChangeAspect="1"/>
+            </wp:cNvGraphicFramePr>
+            <a:graphic xmlns:a="http://schemas.openxmlformats.org/drawingml/2006/main">
+              <a:graphicData uri="http://schemas.openxmlformats.org/drawingml/2006/picture">
+                <pic:pic xmlns:pic="http://schemas.openxmlformats.org/drawingml/2006/picture">
+                  <pic:nvPicPr>
+                    <pic:cNvPr id="43" name="Рисунок 43"/>
+                    <pic:cNvPicPr/>
+                  </pic:nvPicPr>
+                  <pic:blipFill>
+                    <a:blip r:embed="rId24">
+                      <a:extLst>
+                        <a:ext uri="{28A0092B-C50C-407E-A947-70E740481C1C}">
+                          <a14:useLocalDpi xmlns:a14="http://schemas.microsoft.com/office/drawing/2010/main" val="0"/>
+                        </a:ext>
+                      </a:extLst>
+                    </a:blip>
+                    <a:stretch>
+                      <a:fillRect/>
+                    </a:stretch>
+                  </pic:blipFill>
+                  <pic:spPr>
+                    <a:xfrm>
+                      <a:off x="0" y="0"/>
+                      <a:ext cx="4644113" cy="1964493"/>
+                    </a:xfrm>
+                    <a:prstGeom prst="rect">
+                      <a:avLst/>
+                    </a:prstGeom>
+                    <a:ln>
+                      <a:solidFill>
+                        <a:schemeClr val="tx1"/>
+                      </a:solidFill>
+                    </a:ln>
+                  </pic:spPr>
+                </pic:pic>
+              </a:graphicData>
+            </a:graphic>
+          </wp:inline>
+        </w:drawing>
+      </w:r>
+    </w:p>
+    <w:p>
+      <w:pPr>
+        <w:pStyle w:val="ad"/>
+        <w:rPr>
+          <w:lang w:eastAsia="ru-RU"/>
+        </w:rPr>
+      </w:pPr>
+      <w:r>
+        <w:rPr>
+          <w:lang w:eastAsia="ru-RU"/>
+        </w:rPr>
+        <w:t xml:space="preserve">Рисунок 5.6 – </w:t>
+      </w:r>
+      <w:r>
+        <w:rPr>
+          <w:lang w:eastAsia="ru-RU"/>
+        </w:rPr>
+        <w:t>Страница библиотеки</w:t>
+      </w:r>
+    </w:p>
+    <w:p>
+      <w:pPr>
+        <w:rPr>
+          <w:lang w:eastAsia="ru-RU"/>
+        </w:rPr>
+      </w:pPr>
+      <w:r>
+        <w:rPr>
+          <w:lang w:eastAsia="ru-RU"/>
+        </w:rPr>
+        <w:t xml:space="preserve">Что бы скачать нужную вам игру вы выбираете её в левой панели после чего откроется </w:t>
+      </w:r>
+      <w:r>
+        <w:rPr>
+          <w:lang w:eastAsia="ru-RU"/>
+        </w:rPr>
+        <w:t>справа откроется каточка игры. Для скачивания требуется воспользоваться кнопку «Скачать» после чего начнётся процесс скачивания.</w:t>
+      </w:r>
+    </w:p>
+    <w:p>
+      <w:pPr>
+        <w:pStyle w:val="a9"/>
+        <w:rPr>
+          <w:spacing w:val="6"/>
+        </w:rPr>
+      </w:pPr>
+      <w:r>
+        <w:rPr>
+          <w:spacing w:val="6"/>
+        </w:rPr>
+        <w:t xml:space="preserve">Мы рассмотрели основной функционал данного приложения. Он должен помочь освоится новому пользователю. Мы увидели, что интерфейс </w:t>
+      </w:r>
+      <w:r>
+        <w:rPr>
+          <w:spacing w:val="6"/>
+        </w:rPr>
+        <w:t xml:space="preserve">достаточно </w:t>
+      </w:r>
+      <w:r>
+        <w:rPr>
+          <w:spacing w:val="6"/>
+        </w:rPr>
+        <w:t>понятный</w:t>
+      </w:r>
+      <w:r>
+        <w:rPr>
+          <w:spacing w:val="6"/>
+        </w:rPr>
+        <w:t>,</w:t>
+      </w:r>
+      <w:r>
+        <w:rPr>
+          <w:spacing w:val="6"/>
+        </w:rPr>
+        <w:t xml:space="preserve"> отзывчивый</w:t>
+      </w:r>
+      <w:r>
+        <w:rPr>
+          <w:spacing w:val="6"/>
+        </w:rPr>
+        <w:t xml:space="preserve"> и привлекательный</w:t>
+      </w:r>
+      <w:r>
+        <w:rPr>
+          <w:spacing w:val="6"/>
+        </w:rPr>
+        <w:t>.</w:t>
+      </w:r>
+    </w:p>
+    <w:p>
+      <w:pPr>
+        <w:pStyle w:val="2"/>
+      </w:pPr>
+      <w:r>
+        <w:rPr>
+          <w:lang w:eastAsia="ru-RU"/>
+        </w:rPr>
+        <w:t xml:space="preserve">5.2 </w:t>
+      </w:r>
+      <w:r>
+        <w:t>Установка приложения</w:t>
+      </w:r>
+    </w:p>
+    <w:p>
+      <w:pPr>
+        <w:pStyle w:val="a9"/>
+      </w:pPr>
+      <w:r>
+        <w:t>Для запуска приложения необходимо выполнить следующие шаги:</w:t>
+      </w:r>
+    </w:p>
+    <w:p>
+      <w:r>
+        <w:t xml:space="preserve">1. </w:t>
+      </w:r>
+      <w:r>
+        <w:t>Запустить серверную часть приложения</w:t>
+      </w:r>
+      <w:r>
+        <w:t xml:space="preserve">, которая соединяет базу данных и отправляет пользователи </w:t>
+      </w:r>
+      <w:r>
+        <w:rPr>
+          <w:lang w:val="en-US"/>
+        </w:rPr>
+        <w:t>React</w:t>
+      </w:r>
+      <w:r>
+        <w:t xml:space="preserve"> </w:t>
+      </w:r>
+      <w:r>
+        <w:t xml:space="preserve">скрипты. Для этого необходимо запустить основной </w:t>
+      </w:r>
+      <w:r>
+        <w:rPr>
+          <w:lang w:val="en-US"/>
+        </w:rPr>
+        <w:t xml:space="preserve">Typescript </w:t>
+      </w:r>
+      <w:r>
+        <w:t>файл «</w:t>
+      </w:r>
+      <w:proofErr w:type="spellStart"/>
+      <w:r>
+        <w:rPr>
+          <w:lang w:val="en-US"/>
+        </w:rPr>
+        <w:t>Bootstrap.ts</w:t>
+      </w:r>
+      <w:proofErr w:type="spellEnd"/>
+      <w:r>
+        <w:t>»</w:t>
+      </w:r>
+    </w:p>
+    <w:p>
+      <w:pPr>
+        <w:pStyle w:val="a9"/>
+      </w:pPr>
+      <w:r>
+        <w:t>После выполнения этих шагов приложение будет полностью готово к работе и пользователь сможет начать использовать его функционал.</w:t>
+      </w:r>
+    </w:p>
+    <w:p>
+      <w:pPr>
+        <w:pStyle w:val="2"/>
+      </w:pPr>
+      <w:r>
+        <w:t>5.3 Вывод</w:t>
+      </w:r>
+    </w:p>
+    <w:p>
+      <w:pPr>
+        <w:rPr>
+          <w:spacing w:val="-4"/>
+        </w:rPr>
+      </w:pPr>
+      <w:r>
+        <w:rPr>
+          <w:spacing w:val="-4"/>
+        </w:rPr>
+        <w:t>В данном разделе мы рассмотрели, как пользоваться приложение «</w:t>
+      </w:r>
+      <w:proofErr w:type="spellStart"/>
+      <w:r>
+        <w:rPr>
+          <w:spacing w:val="-4"/>
+          <w:lang w:val="en-US"/>
+        </w:rPr>
+        <w:t>GameHub</w:t>
+      </w:r>
+      <w:proofErr w:type="spellEnd"/>
+      <w:r>
+        <w:rPr>
+          <w:spacing w:val="-4"/>
+        </w:rPr>
+        <w:t>». Рассмотрели, какими функциями обладает обычный пользователь</w:t>
+      </w:r>
+      <w:r>
+        <w:rPr>
+          <w:spacing w:val="-4"/>
+        </w:rPr>
+        <w:t xml:space="preserve">. </w:t>
+      </w:r>
+      <w:r>
+        <w:rPr>
+          <w:spacing w:val="-4"/>
+        </w:rPr>
+        <w:t xml:space="preserve">Мы </w:t>
+      </w:r>
+      <w:r>
+        <w:rPr>
+          <w:spacing w:val="-4"/>
+        </w:rPr>
+        <w:t>рассмотрели</w:t>
+      </w:r>
+      <w:r>
+        <w:rPr>
+          <w:spacing w:val="-4"/>
+        </w:rPr>
+        <w:t xml:space="preserve"> каким образом происходит поиск игры, покупка, скачивание</w:t>
+      </w:r>
+      <w:r>
+        <w:rPr>
+          <w:spacing w:val="-4"/>
+        </w:rPr>
+        <w:t>, оставление отзыва</w:t>
+      </w:r>
+      <w:r>
+        <w:rPr>
+          <w:spacing w:val="-4"/>
+        </w:rPr>
+        <w:t>.</w:t>
+      </w:r>
+    </w:p>
+    <w:p>
+      <w:pPr>
+        <w:spacing w:after="160" w:line="259" w:lineRule="auto"/>
+        <w:ind w:firstLine="0"/>
+        <w:jc w:val="left"/>
+        <w:rPr>
+          <w:spacing w:val="-4"/>
+        </w:rPr>
+      </w:pPr>
+      <w:r>
+        <w:rPr>
+          <w:spacing w:val="-4"/>
+        </w:rPr>
+        <w:br w:type="page"/>
+      </w:r>
+    </w:p>
+    <w:p>
+      <w:pPr>
+        <w:pStyle w:val="1"/>
+        <w:ind w:firstLine="0"/>
+        <w:jc w:val="center"/>
+      </w:pPr>
+      <w:r>
+        <w:lastRenderedPageBreak/>
+        <w:t>Заключение</w:t>
+      </w:r>
+    </w:p>
+    <w:p>
+      <w:pPr>
+        <w:pStyle w:val="a9"/>
+      </w:pPr>
+      <w:r>
+        <w:t>Приложение «</w:t>
+      </w:r>
+      <w:proofErr w:type="spellStart"/>
+      <w:r>
+        <w:rPr>
+          <w:lang w:val="en-US"/>
+        </w:rPr>
+        <w:t>GameHub</w:t>
+      </w:r>
+      <w:proofErr w:type="spellEnd"/>
+      <w:r>
+        <w:t>»</w:t>
+      </w:r>
+      <w:r>
+        <w:t xml:space="preserve"> </w:t>
+      </w:r>
+      <w:r>
+        <w:t xml:space="preserve">– полностью функциональное приложения для </w:t>
+      </w:r>
+      <w:r>
+        <w:t>распространения видео игр</w:t>
+      </w:r>
+      <w:r>
+        <w:t xml:space="preserve">. Оно позволяет пользователями </w:t>
+      </w:r>
+      <w:r>
+        <w:t>покупать игры, оставлять отзывы, загружать игры, редактировать игры, искать игры в каталоге.</w:t>
+      </w:r>
+    </w:p>
+    <w:p>
+      <w:pPr>
+        <w:pStyle w:val="a9"/>
+      </w:pPr>
+      <w:r>
+        <w:t xml:space="preserve">За серверную часть отвечала платформа </w:t>
+      </w:r>
+      <w:r>
+        <w:rPr>
+          <w:lang w:val="en-US"/>
+        </w:rPr>
+        <w:t>NodeJS</w:t>
+      </w:r>
+      <w:r>
+        <w:t xml:space="preserve">, а именно фреймворк </w:t>
+      </w:r>
+      <w:r>
+        <w:rPr>
+          <w:lang w:val="en-US"/>
+        </w:rPr>
+        <w:t>Express</w:t>
+      </w:r>
+      <w:r>
+        <w:t xml:space="preserve"> </w:t>
+      </w:r>
+      <w:r>
+        <w:rPr>
+          <w:lang w:val="en-US"/>
+        </w:rPr>
+        <w:t>JS</w:t>
+      </w:r>
+      <w:r>
+        <w:t xml:space="preserve">, который позволил реализовать быструю асинхронную серверную часть. За счет </w:t>
+      </w:r>
+      <w:r>
+        <w:t xml:space="preserve">сделанного вручную </w:t>
+      </w:r>
+      <w:r>
+        <w:rPr>
+          <w:lang w:val="en-US"/>
+        </w:rPr>
+        <w:t>MVC</w:t>
+      </w:r>
+      <w:r>
+        <w:t xml:space="preserve"> </w:t>
+      </w:r>
+      <w:r>
+        <w:t>разработка приложения была куда эффективнее чем без его</w:t>
+      </w:r>
+      <w:r>
+        <w:t>.</w:t>
+      </w:r>
+      <w:r>
+        <w:t xml:space="preserve"> </w:t>
+      </w:r>
+      <w:r>
+        <w:rPr>
+          <w:lang w:val="en-US"/>
+        </w:rPr>
+        <w:t>MVC</w:t>
+      </w:r>
+      <w:r>
+        <w:t xml:space="preserve"> </w:t>
+      </w:r>
+      <w:r>
+        <w:t>позволила раскинуть обработку приложения по специализированный контролерам что улучшило качество архитектуры.</w:t>
+      </w:r>
+    </w:p>
+    <w:p>
+      <w:pPr>
+        <w:pStyle w:val="a9"/>
+        <w:rPr>
+          <w:spacing w:val="-4"/>
+        </w:rPr>
+      </w:pPr>
+      <w:r>
+        <w:t>Клиентская часть была написана при помощи библиотеки</w:t>
+      </w:r>
+      <w:r>
+        <w:t xml:space="preserve"> </w:t>
+      </w:r>
+      <w:r>
+        <w:rPr>
+          <w:lang w:val="en-US"/>
+        </w:rPr>
+        <w:t>ReactJS</w:t>
+      </w:r>
+      <w:r>
+        <w:t xml:space="preserve"> для языка </w:t>
+      </w:r>
+      <w:r>
+        <w:rPr>
+          <w:lang w:val="en-US"/>
+        </w:rPr>
+        <w:t>JavaScript</w:t>
+      </w:r>
+      <w:r>
+        <w:t xml:space="preserve">. </w:t>
+      </w:r>
+      <w:r>
+        <w:rPr>
+          <w:spacing w:val="-4"/>
+        </w:rPr>
+        <w:t xml:space="preserve">Благодаря </w:t>
+      </w:r>
+      <w:r>
+        <w:rPr>
+          <w:spacing w:val="-4"/>
+          <w:lang w:val="en-US"/>
+        </w:rPr>
+        <w:t>Redux</w:t>
+      </w:r>
+      <w:r>
+        <w:rPr>
+          <w:spacing w:val="-4"/>
+        </w:rPr>
+        <w:t xml:space="preserve"> </w:t>
+      </w:r>
+      <w:proofErr w:type="spellStart"/>
+      <w:r>
+        <w:rPr>
+          <w:spacing w:val="-4"/>
+          <w:lang w:val="en-US"/>
+        </w:rPr>
+        <w:t>ToolKit</w:t>
+      </w:r>
+      <w:proofErr w:type="spellEnd"/>
+      <w:r>
+        <w:rPr>
+          <w:spacing w:val="-4"/>
+        </w:rPr>
+        <w:t xml:space="preserve"> </w:t>
+      </w:r>
+      <w:r>
+        <w:rPr>
+          <w:spacing w:val="-4"/>
+        </w:rPr>
+        <w:t xml:space="preserve">клиент могу делать асинхронные запросы к серверу, что в следствии привело к более быстрой загрузке всех данных на сайте. </w:t>
+      </w:r>
+      <w:r>
+        <w:rPr>
+          <w:spacing w:val="-4"/>
+          <w:lang w:val="en-US"/>
+        </w:rPr>
+        <w:t>React</w:t>
+      </w:r>
+      <w:r>
+        <w:rPr>
+          <w:spacing w:val="-4"/>
+        </w:rPr>
+        <w:t xml:space="preserve"> </w:t>
+      </w:r>
+      <w:r>
+        <w:rPr>
+          <w:spacing w:val="-4"/>
+        </w:rPr>
+        <w:t>позволил легко построить структуру клиентской части веб-приложения.</w:t>
+      </w:r>
+    </w:p>
+    <w:p>
+      <w:pPr>
+        <w:pStyle w:val="a9"/>
+        <w:rPr>
+          <w:spacing w:val="-4"/>
+        </w:rPr>
+      </w:pPr>
+      <w:r>
+        <w:rPr>
+          <w:spacing w:val="-4"/>
+        </w:rPr>
+        <w:t xml:space="preserve">База данных </w:t>
+      </w:r>
+      <w:r>
+        <w:rPr>
+          <w:spacing w:val="-4"/>
+          <w:lang w:val="en-US"/>
+        </w:rPr>
+        <w:t>PostgreSQL</w:t>
+      </w:r>
+      <w:r>
+        <w:rPr>
+          <w:spacing w:val="-4"/>
+        </w:rPr>
+        <w:t xml:space="preserve"> </w:t>
+      </w:r>
+      <w:r>
+        <w:rPr>
+          <w:spacing w:val="-4"/>
+        </w:rPr>
+        <w:t>позволила создать структуру, которая позволила эффективно хранить взаимосвязанные данные. База данных содержит функционал для работы с ней, также в ней описаны роли, которые ограничивают доступ к данным.</w:t>
+      </w:r>
+    </w:p>
+    <w:p>
+      <w:pPr>
+        <w:keepLines/>
+        <w:rPr>
+          <w:rFonts w:eastAsia="Calibri" w:cs="Times New Roman"/>
+        </w:rPr>
+      </w:pPr>
+      <w:r>
+        <w:rPr>
+          <w:rFonts w:eastAsia="Calibri" w:cs="Times New Roman"/>
+        </w:rPr>
+        <w:t>Были реализованы основные требования, указанные в листе задания вместе со следующими пунктами:</w:t>
+      </w:r>
+    </w:p>
+    <w:p>
+      <w:pPr>
+        <w:pStyle w:val="ab"/>
+        <w:numPr>
+          <w:ilvl w:val="0"/>
+          <w:numId w:val="11"/>
+        </w:numPr>
+        <w:ind w:left="1276" w:hanging="567"/>
+        <w:rPr>
+          <w:szCs w:val="28"/>
+        </w:rPr>
+      </w:pPr>
+      <w:r>
+        <w:rPr>
+          <w:szCs w:val="28"/>
+        </w:rPr>
+        <w:t>обеспечивать возможность регистрации и авторизации;</w:t>
+      </w:r>
+    </w:p>
+    <w:p>
+      <w:pPr>
+        <w:pStyle w:val="ab"/>
+        <w:numPr>
+          <w:ilvl w:val="0"/>
+          <w:numId w:val="11"/>
+        </w:numPr>
+        <w:ind w:left="1276" w:hanging="567"/>
+        <w:rPr>
+          <w:szCs w:val="28"/>
+        </w:rPr>
+      </w:pPr>
+      <w:r>
+        <w:rPr>
+          <w:szCs w:val="28"/>
+        </w:rPr>
+        <w:t>поддерживать роли администратора и пользователя, разработчика;</w:t>
+      </w:r>
+    </w:p>
+    <w:p>
+      <w:pPr>
+        <w:pStyle w:val="ab"/>
+        <w:numPr>
+          <w:ilvl w:val="0"/>
+          <w:numId w:val="11"/>
+        </w:numPr>
+        <w:ind w:left="1276" w:hanging="567"/>
+        <w:rPr>
+          <w:szCs w:val="28"/>
+        </w:rPr>
+      </w:pPr>
+      <w:r>
+        <w:rPr>
+          <w:szCs w:val="28"/>
+        </w:rPr>
+        <w:t>давать возможность разработчикам загружать свои игры;</w:t>
+      </w:r>
+    </w:p>
+    <w:p>
+      <w:pPr>
+        <w:pStyle w:val="ab"/>
+        <w:numPr>
+          <w:ilvl w:val="0"/>
+          <w:numId w:val="11"/>
+        </w:numPr>
+        <w:ind w:left="1276" w:hanging="567"/>
+        <w:rPr>
+          <w:szCs w:val="28"/>
+        </w:rPr>
+      </w:pPr>
+      <w:r>
+        <w:rPr>
+          <w:szCs w:val="28"/>
+        </w:rPr>
+        <w:t>давать возможность скачивание игры из библиотеки пользователя;</w:t>
+      </w:r>
+    </w:p>
+    <w:p>
+      <w:pPr>
+        <w:pStyle w:val="ab"/>
+        <w:numPr>
+          <w:ilvl w:val="0"/>
+          <w:numId w:val="11"/>
+        </w:numPr>
+        <w:ind w:left="1276" w:hanging="567"/>
+        <w:rPr>
+          <w:szCs w:val="28"/>
+        </w:rPr>
+      </w:pPr>
+      <w:r>
+        <w:rPr>
+          <w:szCs w:val="28"/>
+        </w:rPr>
+        <w:t>давать возможность пользователю добавить игру в свою библиотеку;</w:t>
+      </w:r>
+    </w:p>
+    <w:p>
+      <w:pPr>
+        <w:pStyle w:val="ab"/>
+        <w:numPr>
+          <w:ilvl w:val="0"/>
+          <w:numId w:val="11"/>
+        </w:numPr>
+        <w:ind w:left="1276" w:hanging="567"/>
+        <w:rPr>
+          <w:szCs w:val="28"/>
+        </w:rPr>
+      </w:pPr>
+      <w:r>
+        <w:rPr>
+          <w:szCs w:val="28"/>
+        </w:rPr>
+        <w:t>давать возможность оставлять комментарии под игрой;</w:t>
+      </w:r>
+    </w:p>
+    <w:p>
+      <w:pPr>
+        <w:pStyle w:val="ab"/>
+        <w:numPr>
+          <w:ilvl w:val="0"/>
+          <w:numId w:val="11"/>
+        </w:numPr>
+        <w:ind w:left="1276" w:hanging="567"/>
+        <w:rPr>
+          <w:szCs w:val="28"/>
+        </w:rPr>
+      </w:pPr>
+      <w:r>
+        <w:rPr>
+          <w:szCs w:val="28"/>
+        </w:rPr>
+        <w:t>обеспечивает возможность оценки игры.</w:t>
+      </w:r>
+    </w:p>
+    <w:p>
+      <w:pPr>
+        <w:pStyle w:val="a9"/>
+        <w:rPr>
+          <w:spacing w:val="-4"/>
+        </w:rPr>
+      </w:pPr>
+      <w:r>
+        <w:rPr>
+          <w:spacing w:val="-4"/>
+        </w:rPr>
+        <w:t>Тестирование проекта показало, что приложение функционирует правильно и все поставленные тесты прошло. В ходе тестирования ошибок не было найдено.</w:t>
+      </w:r>
+    </w:p>
+    <w:p>
+      <w:pPr>
+        <w:pStyle w:val="a9"/>
+        <w:rPr>
+          <w:spacing w:val="-4"/>
+        </w:rPr>
+      </w:pPr>
+      <w:r>
+        <w:rPr>
+          <w:spacing w:val="-4"/>
+        </w:rPr>
+        <w:t>Данной приложение готово к эксплуатации и использованию в сети Интернет.</w:t>
+      </w:r>
+    </w:p>
+    <w:p/>
     <w:p>
       <w:pPr>
         <w:spacing w:after="160" w:line="259" w:lineRule="auto"/>
@@ -32077,13 +34412,7 @@
           <w:lang w:eastAsia="ru-RU"/>
         </w:rPr>
         <w:lastRenderedPageBreak/>
-        <w:t xml:space="preserve">Приложение </w:t>
-      </w:r>
-      <w:r>
-        <w:rPr>
-          <w:lang w:eastAsia="ru-RU"/>
-        </w:rPr>
-        <w:t>В</w:t>
+        <w:t>Приложение В</w:t>
       </w:r>
       <w:bookmarkEnd w:id="19"/>
     </w:p>
@@ -38468,21 +40797,7 @@
                               <w:rPr>
                                 <w:lang w:val="en-US"/>
                               </w:rPr>
-                              <w:t xml:space="preserve"> </w:t>
-                            </w:r>
-                            <w:proofErr w:type="spellStart"/>
-                            <w:r>
-                              <w:rPr>
-                                <w:lang w:val="en-US"/>
-                              </w:rPr>
-                              <w:t>карта</w:t>
-                            </w:r>
-                            <w:proofErr w:type="spellEnd"/>
-                            <w:r>
-                              <w:rPr>
-                                <w:lang w:val="en-US"/>
-                              </w:rPr>
-                              <w:t>!";</w:t>
+                              <w:t xml:space="preserve"> карта!";</w:t>
                             </w:r>
                           </w:p>
                           <w:p>
@@ -39515,21 +41830,7 @@
                         <w:rPr>
                           <w:lang w:val="en-US"/>
                         </w:rPr>
-                        <w:t xml:space="preserve"> </w:t>
-                      </w:r>
-                      <w:proofErr w:type="spellStart"/>
-                      <w:r>
-                        <w:rPr>
-                          <w:lang w:val="en-US"/>
-                        </w:rPr>
-                        <w:t>карта</w:t>
-                      </w:r>
-                      <w:proofErr w:type="spellEnd"/>
-                      <w:r>
-                        <w:rPr>
-                          <w:lang w:val="en-US"/>
-                        </w:rPr>
-                        <w:t>!";</w:t>
+                        <w:t xml:space="preserve"> карта!";</w:t>
                       </w:r>
                     </w:p>
                     <w:p>
@@ -40135,7 +42436,7 @@
       </w:r>
     </w:p>
     <w:sectPr>
-      <w:headerReference w:type="default" r:id="rId13"/>
+      <w:headerReference w:type="default" r:id="rId25"/>
       <w:pgSz w:w="11906" w:h="16838"/>
       <w:pgMar w:top="1135" w:right="707" w:bottom="851" w:left="1134" w:header="708" w:footer="708" w:gutter="0"/>
       <w:cols w:space="708"/>
@@ -40230,6 +42531,120 @@
 <file path=word/numbering.xml><?xml version="1.0" encoding="utf-8"?>
 <w:numbering xmlns:wpc="http://schemas.microsoft.com/office/word/2010/wordprocessingCanvas" xmlns:cx="http://schemas.microsoft.com/office/drawing/2014/chartex" xmlns:cx1="http://schemas.microsoft.com/office/drawing/2015/9/8/chartex" xmlns:cx2="http://schemas.microsoft.com/office/drawing/2015/10/21/chartex" xmlns:cx3="http://schemas.microsoft.com/office/drawing/2016/5/9/chartex" xmlns:cx4="http://schemas.microsoft.com/office/drawing/2016/5/10/chartex" xmlns:cx5="http://schemas.microsoft.com/office/drawing/2016/5/11/chartex" xmlns:cx6="http://schemas.microsoft.com/office/drawing/2016/5/12/chartex" xmlns:cx7="http://schemas.microsoft.com/office/drawing/2016/5/13/chartex" xmlns:cx8="http://schemas.microsoft.com/office/drawing/2016/5/14/chartex" xmlns:mc="http://schemas.openxmlformats.org/markup-compatibility/2006" xmlns:aink="http://schemas.microsoft.com/office/drawing/2016/ink" xmlns:am3d="http://schemas.microsoft.com/office/drawing/2017/model3d" xmlns:o="urn:schemas-microsoft-com:office:office" xmlns:r="http://schemas.openxmlformats.org/officeDocument/2006/relationships" xmlns:m="http://schemas.openxmlformats.org/officeDocument/2006/math" xmlns:v="urn:schemas-microsoft-com:vml" xmlns:wp14="http://schemas.microsoft.com/office/word/2010/wordprocessingDrawing" xmlns:wp="http://schemas.openxmlformats.org/drawingml/2006/wordprocessingDrawing" xmlns:w10="urn:schemas-microsoft-com:office:word" xmlns:w="http://schemas.openxmlformats.org/wordprocessingml/2006/main" xmlns:w14="http://schemas.microsoft.com/office/word/2010/wordml" xmlns:w15="http://schemas.microsoft.com/office/word/2012/wordml" xmlns:w16cex="http://schemas.microsoft.com/office/word/2018/wordml/cex" xmlns:w16cid="http://schemas.microsoft.com/office/word/2016/wordml/cid" xmlns:w16="http://schemas.microsoft.com/office/word/2018/wordml" xmlns:w16sdtdh="http://schemas.microsoft.com/office/word/2020/wordml/sdtdatahash" xmlns:w16se="http://schemas.microsoft.com/office/word/2015/wordml/symex" xmlns:wpg="http://schemas.microsoft.com/office/word/2010/wordprocessingGroup" xmlns:wpi="http://schemas.microsoft.com/office/word/2010/wordprocessingInk" xmlns:wne="http://schemas.microsoft.com/office/word/2006/wordml" xmlns:wps="http://schemas.microsoft.com/office/word/2010/wordprocessingShape" mc:Ignorable="w14 w15 w16se w16cid w16 w16cex w16sdtdh wp14">
   <w:abstractNum w:abstractNumId="0" w15:restartNumberingAfterBreak="0">
+    <w:nsid w:val="184C5394"/>
+    <w:multiLevelType w:val="hybridMultilevel"/>
+    <w:tmpl w:val="6BDA25AE"/>
+    <w:lvl w:ilvl="0" w:tplc="5E6AA6C6">
+      <w:start w:val="1"/>
+      <w:numFmt w:val="bullet"/>
+      <w:suff w:val="space"/>
+      <w:lvlText w:val=""/>
+      <w:lvlJc w:val="left"/>
+      <w:pPr>
+        <w:ind w:left="1211" w:hanging="360"/>
+      </w:pPr>
+      <w:rPr>
+        <w:rFonts w:ascii="Symbol" w:hAnsi="Symbol" w:hint="default"/>
+      </w:rPr>
+    </w:lvl>
+    <w:lvl w:ilvl="1" w:tplc="04190003" w:tentative="1">
+      <w:start w:val="1"/>
+      <w:numFmt w:val="bullet"/>
+      <w:lvlText w:val="o"/>
+      <w:lvlJc w:val="left"/>
+      <w:pPr>
+        <w:ind w:left="2149" w:hanging="360"/>
+      </w:pPr>
+      <w:rPr>
+        <w:rFonts w:ascii="Courier New" w:hAnsi="Courier New" w:cs="Courier New" w:hint="default"/>
+      </w:rPr>
+    </w:lvl>
+    <w:lvl w:ilvl="2" w:tplc="04190005" w:tentative="1">
+      <w:start w:val="1"/>
+      <w:numFmt w:val="bullet"/>
+      <w:lvlText w:val=""/>
+      <w:lvlJc w:val="left"/>
+      <w:pPr>
+        <w:ind w:left="2869" w:hanging="360"/>
+      </w:pPr>
+      <w:rPr>
+        <w:rFonts w:ascii="Wingdings" w:hAnsi="Wingdings" w:hint="default"/>
+      </w:rPr>
+    </w:lvl>
+    <w:lvl w:ilvl="3" w:tplc="04190001" w:tentative="1">
+      <w:start w:val="1"/>
+      <w:numFmt w:val="bullet"/>
+      <w:lvlText w:val=""/>
+      <w:lvlJc w:val="left"/>
+      <w:pPr>
+        <w:ind w:left="3589" w:hanging="360"/>
+      </w:pPr>
+      <w:rPr>
+        <w:rFonts w:ascii="Symbol" w:hAnsi="Symbol" w:hint="default"/>
+      </w:rPr>
+    </w:lvl>
+    <w:lvl w:ilvl="4" w:tplc="04190003" w:tentative="1">
+      <w:start w:val="1"/>
+      <w:numFmt w:val="bullet"/>
+      <w:lvlText w:val="o"/>
+      <w:lvlJc w:val="left"/>
+      <w:pPr>
+        <w:ind w:left="4309" w:hanging="360"/>
+      </w:pPr>
+      <w:rPr>
+        <w:rFonts w:ascii="Courier New" w:hAnsi="Courier New" w:cs="Courier New" w:hint="default"/>
+      </w:rPr>
+    </w:lvl>
+    <w:lvl w:ilvl="5" w:tplc="04190005" w:tentative="1">
+      <w:start w:val="1"/>
+      <w:numFmt w:val="bullet"/>
+      <w:lvlText w:val=""/>
+      <w:lvlJc w:val="left"/>
+      <w:pPr>
+        <w:ind w:left="5029" w:hanging="360"/>
+      </w:pPr>
+      <w:rPr>
+        <w:rFonts w:ascii="Wingdings" w:hAnsi="Wingdings" w:hint="default"/>
+      </w:rPr>
+    </w:lvl>
+    <w:lvl w:ilvl="6" w:tplc="04190001" w:tentative="1">
+      <w:start w:val="1"/>
+      <w:numFmt w:val="bullet"/>
+      <w:lvlText w:val=""/>
+      <w:lvlJc w:val="left"/>
+      <w:pPr>
+        <w:ind w:left="5749" w:hanging="360"/>
+      </w:pPr>
+      <w:rPr>
+        <w:rFonts w:ascii="Symbol" w:hAnsi="Symbol" w:hint="default"/>
+      </w:rPr>
+    </w:lvl>
+    <w:lvl w:ilvl="7" w:tplc="04190003" w:tentative="1">
+      <w:start w:val="1"/>
+      <w:numFmt w:val="bullet"/>
+      <w:lvlText w:val="o"/>
+      <w:lvlJc w:val="left"/>
+      <w:pPr>
+        <w:ind w:left="6469" w:hanging="360"/>
+      </w:pPr>
+      <w:rPr>
+        <w:rFonts w:ascii="Courier New" w:hAnsi="Courier New" w:cs="Courier New" w:hint="default"/>
+      </w:rPr>
+    </w:lvl>
+    <w:lvl w:ilvl="8" w:tplc="04190005" w:tentative="1">
+      <w:start w:val="1"/>
+      <w:numFmt w:val="bullet"/>
+      <w:lvlText w:val=""/>
+      <w:lvlJc w:val="left"/>
+      <w:pPr>
+        <w:ind w:left="7189" w:hanging="360"/>
+      </w:pPr>
+      <w:rPr>
+        <w:rFonts w:ascii="Wingdings" w:hAnsi="Wingdings" w:hint="default"/>
+      </w:rPr>
+    </w:lvl>
+  </w:abstractNum>
+  <w:abstractNum w:abstractNumId="1" w15:restartNumberingAfterBreak="0">
     <w:nsid w:val="30F15124"/>
     <w:multiLevelType w:val="hybridMultilevel"/>
     <w:tmpl w:val="22A43556"/>
@@ -40342,7 +42757,120 @@
       </w:rPr>
     </w:lvl>
   </w:abstractNum>
-  <w:abstractNum w:abstractNumId="1" w15:restartNumberingAfterBreak="0">
+  <w:abstractNum w:abstractNumId="2" w15:restartNumberingAfterBreak="0">
+    <w:nsid w:val="321E667C"/>
+    <w:multiLevelType w:val="hybridMultilevel"/>
+    <w:tmpl w:val="C81C8D5A"/>
+    <w:lvl w:ilvl="0" w:tplc="34EA7A60">
+      <w:start w:val="1"/>
+      <w:numFmt w:val="bullet"/>
+      <w:lvlText w:val=""/>
+      <w:lvlJc w:val="left"/>
+      <w:pPr>
+        <w:ind w:left="1429" w:hanging="360"/>
+      </w:pPr>
+      <w:rPr>
+        <w:rFonts w:ascii="Symbol" w:hAnsi="Symbol" w:hint="default"/>
+      </w:rPr>
+    </w:lvl>
+    <w:lvl w:ilvl="1" w:tplc="04190003" w:tentative="1">
+      <w:start w:val="1"/>
+      <w:numFmt w:val="bullet"/>
+      <w:lvlText w:val="o"/>
+      <w:lvlJc w:val="left"/>
+      <w:pPr>
+        <w:ind w:left="2149" w:hanging="360"/>
+      </w:pPr>
+      <w:rPr>
+        <w:rFonts w:ascii="Courier New" w:hAnsi="Courier New" w:cs="Courier New" w:hint="default"/>
+      </w:rPr>
+    </w:lvl>
+    <w:lvl w:ilvl="2" w:tplc="04190005" w:tentative="1">
+      <w:start w:val="1"/>
+      <w:numFmt w:val="bullet"/>
+      <w:lvlText w:val=""/>
+      <w:lvlJc w:val="left"/>
+      <w:pPr>
+        <w:ind w:left="2869" w:hanging="360"/>
+      </w:pPr>
+      <w:rPr>
+        <w:rFonts w:ascii="Wingdings" w:hAnsi="Wingdings" w:hint="default"/>
+      </w:rPr>
+    </w:lvl>
+    <w:lvl w:ilvl="3" w:tplc="04190001" w:tentative="1">
+      <w:start w:val="1"/>
+      <w:numFmt w:val="bullet"/>
+      <w:lvlText w:val=""/>
+      <w:lvlJc w:val="left"/>
+      <w:pPr>
+        <w:ind w:left="3589" w:hanging="360"/>
+      </w:pPr>
+      <w:rPr>
+        <w:rFonts w:ascii="Symbol" w:hAnsi="Symbol" w:hint="default"/>
+      </w:rPr>
+    </w:lvl>
+    <w:lvl w:ilvl="4" w:tplc="04190003" w:tentative="1">
+      <w:start w:val="1"/>
+      <w:numFmt w:val="bullet"/>
+      <w:lvlText w:val="o"/>
+      <w:lvlJc w:val="left"/>
+      <w:pPr>
+        <w:ind w:left="4309" w:hanging="360"/>
+      </w:pPr>
+      <w:rPr>
+        <w:rFonts w:ascii="Courier New" w:hAnsi="Courier New" w:cs="Courier New" w:hint="default"/>
+      </w:rPr>
+    </w:lvl>
+    <w:lvl w:ilvl="5" w:tplc="04190005" w:tentative="1">
+      <w:start w:val="1"/>
+      <w:numFmt w:val="bullet"/>
+      <w:lvlText w:val=""/>
+      <w:lvlJc w:val="left"/>
+      <w:pPr>
+        <w:ind w:left="5029" w:hanging="360"/>
+      </w:pPr>
+      <w:rPr>
+        <w:rFonts w:ascii="Wingdings" w:hAnsi="Wingdings" w:hint="default"/>
+      </w:rPr>
+    </w:lvl>
+    <w:lvl w:ilvl="6" w:tplc="04190001" w:tentative="1">
+      <w:start w:val="1"/>
+      <w:numFmt w:val="bullet"/>
+      <w:lvlText w:val=""/>
+      <w:lvlJc w:val="left"/>
+      <w:pPr>
+        <w:ind w:left="5749" w:hanging="360"/>
+      </w:pPr>
+      <w:rPr>
+        <w:rFonts w:ascii="Symbol" w:hAnsi="Symbol" w:hint="default"/>
+      </w:rPr>
+    </w:lvl>
+    <w:lvl w:ilvl="7" w:tplc="04190003" w:tentative="1">
+      <w:start w:val="1"/>
+      <w:numFmt w:val="bullet"/>
+      <w:lvlText w:val="o"/>
+      <w:lvlJc w:val="left"/>
+      <w:pPr>
+        <w:ind w:left="6469" w:hanging="360"/>
+      </w:pPr>
+      <w:rPr>
+        <w:rFonts w:ascii="Courier New" w:hAnsi="Courier New" w:cs="Courier New" w:hint="default"/>
+      </w:rPr>
+    </w:lvl>
+    <w:lvl w:ilvl="8" w:tplc="04190005" w:tentative="1">
+      <w:start w:val="1"/>
+      <w:numFmt w:val="bullet"/>
+      <w:lvlText w:val=""/>
+      <w:lvlJc w:val="left"/>
+      <w:pPr>
+        <w:ind w:left="7189" w:hanging="360"/>
+      </w:pPr>
+      <w:rPr>
+        <w:rFonts w:ascii="Wingdings" w:hAnsi="Wingdings" w:hint="default"/>
+      </w:rPr>
+    </w:lvl>
+  </w:abstractNum>
+  <w:abstractNum w:abstractNumId="3" w15:restartNumberingAfterBreak="0">
     <w:nsid w:val="42D23E30"/>
     <w:multiLevelType w:val="hybridMultilevel"/>
     <w:tmpl w:val="FC3E68F0"/>
@@ -40428,7 +42956,7 @@
       </w:pPr>
     </w:lvl>
   </w:abstractNum>
-  <w:abstractNum w:abstractNumId="2" w15:restartNumberingAfterBreak="0">
+  <w:abstractNum w:abstractNumId="4" w15:restartNumberingAfterBreak="0">
     <w:nsid w:val="46741122"/>
     <w:multiLevelType w:val="hybridMultilevel"/>
     <w:tmpl w:val="F05A5490"/>
@@ -40542,7 +43070,210 @@
       </w:rPr>
     </w:lvl>
   </w:abstractNum>
-  <w:abstractNum w:abstractNumId="3" w15:restartNumberingAfterBreak="0">
+  <w:abstractNum w:abstractNumId="5" w15:restartNumberingAfterBreak="0">
+    <w:nsid w:val="4AF02BD9"/>
+    <w:multiLevelType w:val="hybridMultilevel"/>
+    <w:tmpl w:val="A4EC980A"/>
+    <w:lvl w:ilvl="0" w:tplc="50CCF7EA">
+      <w:start w:val="1"/>
+      <w:numFmt w:val="bullet"/>
+      <w:suff w:val="space"/>
+      <w:lvlText w:val=""/>
+      <w:lvlJc w:val="left"/>
+      <w:pPr>
+        <w:ind w:left="1437" w:hanging="360"/>
+      </w:pPr>
+      <w:rPr>
+        <w:rFonts w:ascii="Symbol" w:hAnsi="Symbol" w:hint="default"/>
+      </w:rPr>
+    </w:lvl>
+    <w:lvl w:ilvl="1" w:tplc="04190003" w:tentative="1">
+      <w:start w:val="1"/>
+      <w:numFmt w:val="bullet"/>
+      <w:lvlText w:val="o"/>
+      <w:lvlJc w:val="left"/>
+      <w:pPr>
+        <w:ind w:left="2149" w:hanging="360"/>
+      </w:pPr>
+      <w:rPr>
+        <w:rFonts w:ascii="Courier New" w:hAnsi="Courier New" w:cs="Courier New" w:hint="default"/>
+      </w:rPr>
+    </w:lvl>
+    <w:lvl w:ilvl="2" w:tplc="04190005" w:tentative="1">
+      <w:start w:val="1"/>
+      <w:numFmt w:val="bullet"/>
+      <w:lvlText w:val=""/>
+      <w:lvlJc w:val="left"/>
+      <w:pPr>
+        <w:ind w:left="2869" w:hanging="360"/>
+      </w:pPr>
+      <w:rPr>
+        <w:rFonts w:ascii="Wingdings" w:hAnsi="Wingdings" w:hint="default"/>
+      </w:rPr>
+    </w:lvl>
+    <w:lvl w:ilvl="3" w:tplc="04190001" w:tentative="1">
+      <w:start w:val="1"/>
+      <w:numFmt w:val="bullet"/>
+      <w:lvlText w:val=""/>
+      <w:lvlJc w:val="left"/>
+      <w:pPr>
+        <w:ind w:left="3589" w:hanging="360"/>
+      </w:pPr>
+      <w:rPr>
+        <w:rFonts w:ascii="Symbol" w:hAnsi="Symbol" w:hint="default"/>
+      </w:rPr>
+    </w:lvl>
+    <w:lvl w:ilvl="4" w:tplc="04190003" w:tentative="1">
+      <w:start w:val="1"/>
+      <w:numFmt w:val="bullet"/>
+      <w:lvlText w:val="o"/>
+      <w:lvlJc w:val="left"/>
+      <w:pPr>
+        <w:ind w:left="4309" w:hanging="360"/>
+      </w:pPr>
+      <w:rPr>
+        <w:rFonts w:ascii="Courier New" w:hAnsi="Courier New" w:cs="Courier New" w:hint="default"/>
+      </w:rPr>
+    </w:lvl>
+    <w:lvl w:ilvl="5" w:tplc="04190005" w:tentative="1">
+      <w:start w:val="1"/>
+      <w:numFmt w:val="bullet"/>
+      <w:lvlText w:val=""/>
+      <w:lvlJc w:val="left"/>
+      <w:pPr>
+        <w:ind w:left="5029" w:hanging="360"/>
+      </w:pPr>
+      <w:rPr>
+        <w:rFonts w:ascii="Wingdings" w:hAnsi="Wingdings" w:hint="default"/>
+      </w:rPr>
+    </w:lvl>
+    <w:lvl w:ilvl="6" w:tplc="04190001" w:tentative="1">
+      <w:start w:val="1"/>
+      <w:numFmt w:val="bullet"/>
+      <w:lvlText w:val=""/>
+      <w:lvlJc w:val="left"/>
+      <w:pPr>
+        <w:ind w:left="5749" w:hanging="360"/>
+      </w:pPr>
+      <w:rPr>
+        <w:rFonts w:ascii="Symbol" w:hAnsi="Symbol" w:hint="default"/>
+      </w:rPr>
+    </w:lvl>
+    <w:lvl w:ilvl="7" w:tplc="04190003" w:tentative="1">
+      <w:start w:val="1"/>
+      <w:numFmt w:val="bullet"/>
+      <w:lvlText w:val="o"/>
+      <w:lvlJc w:val="left"/>
+      <w:pPr>
+        <w:ind w:left="6469" w:hanging="360"/>
+      </w:pPr>
+      <w:rPr>
+        <w:rFonts w:ascii="Courier New" w:hAnsi="Courier New" w:cs="Courier New" w:hint="default"/>
+      </w:rPr>
+    </w:lvl>
+    <w:lvl w:ilvl="8" w:tplc="04190005" w:tentative="1">
+      <w:start w:val="1"/>
+      <w:numFmt w:val="bullet"/>
+      <w:lvlText w:val=""/>
+      <w:lvlJc w:val="left"/>
+      <w:pPr>
+        <w:ind w:left="7189" w:hanging="360"/>
+      </w:pPr>
+      <w:rPr>
+        <w:rFonts w:ascii="Wingdings" w:hAnsi="Wingdings" w:hint="default"/>
+      </w:rPr>
+    </w:lvl>
+  </w:abstractNum>
+  <w:abstractNum w:abstractNumId="6" w15:restartNumberingAfterBreak="0">
+    <w:nsid w:val="4FA83501"/>
+    <w:multiLevelType w:val="hybridMultilevel"/>
+    <w:tmpl w:val="C242F114"/>
+    <w:lvl w:ilvl="0" w:tplc="E7F4FC2C">
+      <w:start w:val="1"/>
+      <w:numFmt w:val="decimal"/>
+      <w:lvlText w:val="%1."/>
+      <w:lvlJc w:val="left"/>
+      <w:pPr>
+        <w:ind w:left="1069" w:hanging="360"/>
+      </w:pPr>
+      <w:rPr>
+        <w:rFonts w:hint="default"/>
+      </w:rPr>
+    </w:lvl>
+    <w:lvl w:ilvl="1" w:tplc="04190019" w:tentative="1">
+      <w:start w:val="1"/>
+      <w:numFmt w:val="lowerLetter"/>
+      <w:lvlText w:val="%2."/>
+      <w:lvlJc w:val="left"/>
+      <w:pPr>
+        <w:ind w:left="1789" w:hanging="360"/>
+      </w:pPr>
+    </w:lvl>
+    <w:lvl w:ilvl="2" w:tplc="0419001B" w:tentative="1">
+      <w:start w:val="1"/>
+      <w:numFmt w:val="lowerRoman"/>
+      <w:lvlText w:val="%3."/>
+      <w:lvlJc w:val="right"/>
+      <w:pPr>
+        <w:ind w:left="2509" w:hanging="180"/>
+      </w:pPr>
+    </w:lvl>
+    <w:lvl w:ilvl="3" w:tplc="0419000F" w:tentative="1">
+      <w:start w:val="1"/>
+      <w:numFmt w:val="decimal"/>
+      <w:lvlText w:val="%4."/>
+      <w:lvlJc w:val="left"/>
+      <w:pPr>
+        <w:ind w:left="3229" w:hanging="360"/>
+      </w:pPr>
+    </w:lvl>
+    <w:lvl w:ilvl="4" w:tplc="04190019" w:tentative="1">
+      <w:start w:val="1"/>
+      <w:numFmt w:val="lowerLetter"/>
+      <w:lvlText w:val="%5."/>
+      <w:lvlJc w:val="left"/>
+      <w:pPr>
+        <w:ind w:left="3949" w:hanging="360"/>
+      </w:pPr>
+    </w:lvl>
+    <w:lvl w:ilvl="5" w:tplc="0419001B" w:tentative="1">
+      <w:start w:val="1"/>
+      <w:numFmt w:val="lowerRoman"/>
+      <w:lvlText w:val="%6."/>
+      <w:lvlJc w:val="right"/>
+      <w:pPr>
+        <w:ind w:left="4669" w:hanging="180"/>
+      </w:pPr>
+    </w:lvl>
+    <w:lvl w:ilvl="6" w:tplc="0419000F" w:tentative="1">
+      <w:start w:val="1"/>
+      <w:numFmt w:val="decimal"/>
+      <w:lvlText w:val="%7."/>
+      <w:lvlJc w:val="left"/>
+      <w:pPr>
+        <w:ind w:left="5389" w:hanging="360"/>
+      </w:pPr>
+    </w:lvl>
+    <w:lvl w:ilvl="7" w:tplc="04190019" w:tentative="1">
+      <w:start w:val="1"/>
+      <w:numFmt w:val="lowerLetter"/>
+      <w:lvlText w:val="%8."/>
+      <w:lvlJc w:val="left"/>
+      <w:pPr>
+        <w:ind w:left="6109" w:hanging="360"/>
+      </w:pPr>
+    </w:lvl>
+    <w:lvl w:ilvl="8" w:tplc="0419001B" w:tentative="1">
+      <w:start w:val="1"/>
+      <w:numFmt w:val="lowerRoman"/>
+      <w:lvlText w:val="%9."/>
+      <w:lvlJc w:val="right"/>
+      <w:pPr>
+        <w:ind w:left="6829" w:hanging="180"/>
+      </w:pPr>
+    </w:lvl>
+  </w:abstractNum>
+  <w:abstractNum w:abstractNumId="7" w15:restartNumberingAfterBreak="0">
     <w:nsid w:val="5D851442"/>
     <w:multiLevelType w:val="hybridMultilevel"/>
     <w:tmpl w:val="AB405782"/>
@@ -40656,7 +43387,7 @@
       </w:rPr>
     </w:lvl>
   </w:abstractNum>
-  <w:abstractNum w:abstractNumId="4" w15:restartNumberingAfterBreak="0">
+  <w:abstractNum w:abstractNumId="8" w15:restartNumberingAfterBreak="0">
     <w:nsid w:val="69261C25"/>
     <w:multiLevelType w:val="hybridMultilevel"/>
     <w:tmpl w:val="BEEE50A0"/>
@@ -40770,7 +43501,96 @@
       </w:rPr>
     </w:lvl>
   </w:abstractNum>
-  <w:abstractNum w:abstractNumId="5" w15:restartNumberingAfterBreak="0">
+  <w:abstractNum w:abstractNumId="9" w15:restartNumberingAfterBreak="0">
+    <w:nsid w:val="7A074054"/>
+    <w:multiLevelType w:val="hybridMultilevel"/>
+    <w:tmpl w:val="B3880C0E"/>
+    <w:lvl w:ilvl="0" w:tplc="156C5440">
+      <w:start w:val="1"/>
+      <w:numFmt w:val="decimal"/>
+      <w:lvlText w:val="%1."/>
+      <w:lvlJc w:val="left"/>
+      <w:pPr>
+        <w:ind w:left="1069" w:hanging="360"/>
+      </w:pPr>
+      <w:rPr>
+        <w:rFonts w:hint="default"/>
+      </w:rPr>
+    </w:lvl>
+    <w:lvl w:ilvl="1" w:tplc="04190019" w:tentative="1">
+      <w:start w:val="1"/>
+      <w:numFmt w:val="lowerLetter"/>
+      <w:lvlText w:val="%2."/>
+      <w:lvlJc w:val="left"/>
+      <w:pPr>
+        <w:ind w:left="1789" w:hanging="360"/>
+      </w:pPr>
+    </w:lvl>
+    <w:lvl w:ilvl="2" w:tplc="0419001B" w:tentative="1">
+      <w:start w:val="1"/>
+      <w:numFmt w:val="lowerRoman"/>
+      <w:lvlText w:val="%3."/>
+      <w:lvlJc w:val="right"/>
+      <w:pPr>
+        <w:ind w:left="2509" w:hanging="180"/>
+      </w:pPr>
+    </w:lvl>
+    <w:lvl w:ilvl="3" w:tplc="0419000F" w:tentative="1">
+      <w:start w:val="1"/>
+      <w:numFmt w:val="decimal"/>
+      <w:lvlText w:val="%4."/>
+      <w:lvlJc w:val="left"/>
+      <w:pPr>
+        <w:ind w:left="3229" w:hanging="360"/>
+      </w:pPr>
+    </w:lvl>
+    <w:lvl w:ilvl="4" w:tplc="04190019" w:tentative="1">
+      <w:start w:val="1"/>
+      <w:numFmt w:val="lowerLetter"/>
+      <w:lvlText w:val="%5."/>
+      <w:lvlJc w:val="left"/>
+      <w:pPr>
+        <w:ind w:left="3949" w:hanging="360"/>
+      </w:pPr>
+    </w:lvl>
+    <w:lvl w:ilvl="5" w:tplc="0419001B" w:tentative="1">
+      <w:start w:val="1"/>
+      <w:numFmt w:val="lowerRoman"/>
+      <w:lvlText w:val="%6."/>
+      <w:lvlJc w:val="right"/>
+      <w:pPr>
+        <w:ind w:left="4669" w:hanging="180"/>
+      </w:pPr>
+    </w:lvl>
+    <w:lvl w:ilvl="6" w:tplc="0419000F" w:tentative="1">
+      <w:start w:val="1"/>
+      <w:numFmt w:val="decimal"/>
+      <w:lvlText w:val="%7."/>
+      <w:lvlJc w:val="left"/>
+      <w:pPr>
+        <w:ind w:left="5389" w:hanging="360"/>
+      </w:pPr>
+    </w:lvl>
+    <w:lvl w:ilvl="7" w:tplc="04190019" w:tentative="1">
+      <w:start w:val="1"/>
+      <w:numFmt w:val="lowerLetter"/>
+      <w:lvlText w:val="%8."/>
+      <w:lvlJc w:val="left"/>
+      <w:pPr>
+        <w:ind w:left="6109" w:hanging="360"/>
+      </w:pPr>
+    </w:lvl>
+    <w:lvl w:ilvl="8" w:tplc="0419001B" w:tentative="1">
+      <w:start w:val="1"/>
+      <w:numFmt w:val="lowerRoman"/>
+      <w:lvlText w:val="%9."/>
+      <w:lvlJc w:val="right"/>
+      <w:pPr>
+        <w:ind w:left="6829" w:hanging="180"/>
+      </w:pPr>
+    </w:lvl>
+  </w:abstractNum>
+  <w:abstractNum w:abstractNumId="10" w15:restartNumberingAfterBreak="0">
     <w:nsid w:val="7EAD0B35"/>
     <w:multiLevelType w:val="multilevel"/>
     <w:tmpl w:val="D9064466"/>
@@ -40885,22 +43705,37 @@
     </w:lvl>
   </w:abstractNum>
   <w:num w:numId="1">
+    <w:abstractNumId w:val="3"/>
+  </w:num>
+  <w:num w:numId="2">
+    <w:abstractNumId w:val="8"/>
+  </w:num>
+  <w:num w:numId="3">
+    <w:abstractNumId w:val="10"/>
+  </w:num>
+  <w:num w:numId="4">
     <w:abstractNumId w:val="1"/>
   </w:num>
-  <w:num w:numId="2">
+  <w:num w:numId="5">
+    <w:abstractNumId w:val="7"/>
+  </w:num>
+  <w:num w:numId="6">
     <w:abstractNumId w:val="4"/>
   </w:num>
-  <w:num w:numId="3">
-    <w:abstractNumId w:val="5"/>
+  <w:num w:numId="7">
+    <w:abstractNumId w:val="6"/>
   </w:num>
-  <w:num w:numId="4">
+  <w:num w:numId="8">
+    <w:abstractNumId w:val="9"/>
+  </w:num>
+  <w:num w:numId="9">
     <w:abstractNumId w:val="0"/>
   </w:num>
-  <w:num w:numId="5">
-    <w:abstractNumId w:val="3"/>
+  <w:num w:numId="10">
+    <w:abstractNumId w:val="2"/>
   </w:num>
-  <w:num w:numId="6">
-    <w:abstractNumId w:val="2"/>
+  <w:num w:numId="11">
+    <w:abstractNumId w:val="5"/>
   </w:num>
 </w:numbering>
 </file>
@@ -41303,7 +44138,7 @@
   <w:style w:type="paragraph" w:default="1" w:styleId="a">
     <w:name w:val="Normal"/>
     <w:qFormat/>
-    <w:rsid w:val="00132248"/>
+    <w:rsid w:val="00BB627A"/>
     <w:pPr>
       <w:spacing w:after="0" w:line="240" w:lineRule="auto"/>
       <w:ind w:firstLine="709"/>
@@ -41321,11 +44156,11 @@
     <w:link w:val="10"/>
     <w:uiPriority w:val="9"/>
     <w:qFormat/>
-    <w:rsid w:val="00277AD6"/>
+    <w:rsid w:val="00A4662C"/>
     <w:pPr>
       <w:keepNext/>
       <w:keepLines/>
-      <w:spacing w:before="360" w:after="360"/>
+      <w:spacing w:before="320" w:after="320"/>
       <w:outlineLvl w:val="0"/>
     </w:pPr>
     <w:rPr>
@@ -41343,9 +44178,8 @@
     <w:uiPriority w:val="9"/>
     <w:unhideWhenUsed/>
     <w:qFormat/>
-    <w:rsid w:val="005F7636"/>
+    <w:rsid w:val="00A4662C"/>
     <w:pPr>
-      <w:spacing w:before="40"/>
       <w:outlineLvl w:val="1"/>
     </w:pPr>
     <w:rPr>
@@ -41384,7 +44218,7 @@
     <w:basedOn w:val="a0"/>
     <w:link w:val="1"/>
     <w:uiPriority w:val="9"/>
-    <w:rsid w:val="00277AD6"/>
+    <w:rsid w:val="00A4662C"/>
     <w:rPr>
       <w:rFonts w:ascii="Times New Roman" w:eastAsiaTheme="majorEastAsia" w:hAnsi="Times New Roman" w:cstheme="majorBidi"/>
       <w:b/>
@@ -41508,7 +44342,7 @@
     <w:basedOn w:val="a0"/>
     <w:link w:val="2"/>
     <w:uiPriority w:val="9"/>
-    <w:rsid w:val="005F7636"/>
+    <w:rsid w:val="00A4662C"/>
     <w:rPr>
       <w:rFonts w:ascii="Times New Roman" w:eastAsiaTheme="majorEastAsia" w:hAnsi="Times New Roman" w:cstheme="majorBidi"/>
       <w:b/>
@@ -41538,6 +44372,7 @@
     <w:name w:val="Для текста"/>
     <w:basedOn w:val="a"/>
     <w:link w:val="aa"/>
+    <w:qFormat/>
     <w:rsid w:val="00A1052D"/>
   </w:style>
   <w:style w:type="character" w:customStyle="1" w:styleId="aa">

</xml_diff>